<commit_message>
Rettet diverse stave/formulerings fejl. tilføjet et par detaljer.
</commit_message>
<xml_diff>
--- a/Dokumenter/KravSpec/MoSCoW.docx
+++ b/Dokumenter/KravSpec/MoSCoW.docx
@@ -186,12 +186,85 @@
           <w:szCs w:val="24"/>
           <w:lang w:eastAsia="da-DK"/>
         </w:rPr>
-        <w:t xml:space="preserve"> skal have</w:t>
-      </w:r>
-      <w:r>
-        <w:rPr>
-          <w:rFonts w:ascii="Segoe UI" w:eastAsia="Times New Roman" w:hAnsi="Segoe UI" w:cs="Segoe UI"/>
-          <w:b/>
+        <w:t xml:space="preserve"> skal have </w:t>
+      </w:r>
+      <w:del w:id="0" w:author="Tonni Lutze" w:date="2018-09-12T10:39:00Z">
+        <w:r>
+          <w:rPr>
+            <w:rFonts w:ascii="Segoe UI" w:eastAsia="Times New Roman" w:hAnsi="Segoe UI" w:cs="Segoe UI"/>
+            <w:bCs/>
+            <w:color w:val="24292E"/>
+            <w:sz w:val="24"/>
+            <w:szCs w:val="24"/>
+            <w:lang w:eastAsia="da-DK"/>
+          </w:rPr>
+          <w:delText>e</w:delText>
+        </w:r>
+        <w:r>
+          <w:rPr>
+            <w:rFonts w:ascii="Segoe UI" w:eastAsia="Times New Roman" w:hAnsi="Segoe UI" w:cs="Segoe UI"/>
+            <w:bCs/>
+            <w:color w:val="24292E"/>
+            <w:sz w:val="24"/>
+            <w:szCs w:val="24"/>
+            <w:lang w:eastAsia="da-DK"/>
+          </w:rPr>
+          <w:delText>n web side front</w:delText>
+        </w:r>
+      </w:del>
+      <w:ins w:id="1" w:author="Tonni Lutze" w:date="2018-09-12T10:39:00Z">
+        <w:r>
+          <w:rPr>
+            <w:rFonts w:ascii="Segoe UI" w:eastAsia="Times New Roman" w:hAnsi="Segoe UI" w:cs="Segoe UI"/>
+            <w:bCs/>
+            <w:color w:val="24292E"/>
+            <w:sz w:val="24"/>
+            <w:szCs w:val="24"/>
+            <w:lang w:eastAsia="da-DK"/>
+          </w:rPr>
+          <w:t xml:space="preserve"> </w:t>
+        </w:r>
+      </w:ins>
+      <w:ins w:id="2" w:author="Tonni Lutze" w:date="2018-09-12T10:40:00Z">
+        <w:r>
+          <w:rPr>
+            <w:rFonts w:ascii="Segoe UI" w:eastAsia="Times New Roman" w:hAnsi="Segoe UI" w:cs="Segoe UI"/>
+            <w:bCs/>
+            <w:color w:val="24292E"/>
+            <w:sz w:val="24"/>
+            <w:szCs w:val="24"/>
+            <w:lang w:eastAsia="da-DK"/>
+          </w:rPr>
+          <w:t xml:space="preserve">en </w:t>
+        </w:r>
+        <w:proofErr w:type="spellStart"/>
+        <w:r>
+          <w:rPr>
+            <w:rFonts w:ascii="Segoe UI" w:eastAsia="Times New Roman" w:hAnsi="Segoe UI" w:cs="Segoe UI"/>
+            <w:bCs/>
+            <w:color w:val="24292E"/>
+            <w:sz w:val="24"/>
+            <w:szCs w:val="24"/>
+            <w:lang w:eastAsia="da-DK"/>
+          </w:rPr>
+          <w:t>frontend</w:t>
+        </w:r>
+        <w:proofErr w:type="spellEnd"/>
+        <w:r>
+          <w:rPr>
+            <w:rFonts w:ascii="Segoe UI" w:eastAsia="Times New Roman" w:hAnsi="Segoe UI" w:cs="Segoe UI"/>
+            <w:bCs/>
+            <w:color w:val="24292E"/>
+            <w:sz w:val="24"/>
+            <w:szCs w:val="24"/>
+            <w:lang w:eastAsia="da-DK"/>
+          </w:rPr>
+          <w:t xml:space="preserve"> i form af et website</w:t>
+        </w:r>
+      </w:ins>
+      <w:r>
+        <w:rPr>
+          <w:rFonts w:ascii="Segoe UI" w:eastAsia="Times New Roman" w:hAnsi="Segoe UI" w:cs="Segoe UI"/>
           <w:bCs/>
           <w:color w:val="24292E"/>
           <w:sz w:val="24"/>
@@ -200,52 +273,19 @@
         </w:rPr>
         <w:t xml:space="preserve"> </w:t>
       </w:r>
-      <w:r>
-        <w:rPr>
-          <w:rFonts w:ascii="Segoe UI" w:eastAsia="Times New Roman" w:hAnsi="Segoe UI" w:cs="Segoe UI"/>
-          <w:bCs/>
-          <w:color w:val="24292E"/>
-          <w:sz w:val="24"/>
-          <w:szCs w:val="24"/>
-          <w:lang w:eastAsia="da-DK"/>
-        </w:rPr>
-        <w:t>e</w:t>
-      </w:r>
-      <w:r>
-        <w:rPr>
-          <w:rFonts w:ascii="Segoe UI" w:eastAsia="Times New Roman" w:hAnsi="Segoe UI" w:cs="Segoe UI"/>
-          <w:bCs/>
-          <w:color w:val="24292E"/>
-          <w:sz w:val="24"/>
-          <w:szCs w:val="24"/>
-          <w:lang w:eastAsia="da-DK"/>
-        </w:rPr>
-        <w:t xml:space="preserve">n </w:t>
-      </w:r>
-      <w:proofErr w:type="gramStart"/>
-      <w:r>
-        <w:rPr>
-          <w:rFonts w:ascii="Segoe UI" w:eastAsia="Times New Roman" w:hAnsi="Segoe UI" w:cs="Segoe UI"/>
-          <w:bCs/>
-          <w:color w:val="24292E"/>
-          <w:sz w:val="24"/>
-          <w:szCs w:val="24"/>
-          <w:lang w:eastAsia="da-DK"/>
-        </w:rPr>
-        <w:t>web side</w:t>
-      </w:r>
-      <w:proofErr w:type="gramEnd"/>
-      <w:r>
-        <w:rPr>
-          <w:rFonts w:ascii="Segoe UI" w:eastAsia="Times New Roman" w:hAnsi="Segoe UI" w:cs="Segoe UI"/>
-          <w:bCs/>
-          <w:color w:val="24292E"/>
-          <w:sz w:val="24"/>
-          <w:szCs w:val="24"/>
-          <w:lang w:eastAsia="da-DK"/>
-        </w:rPr>
-        <w:t xml:space="preserve"> front (ved ikke helt hvordan dette skal skrives)</w:t>
-      </w:r>
+      <w:del w:id="3" w:author="Tonni Lutze" w:date="2018-09-12T10:40:00Z">
+        <w:r>
+          <w:rPr>
+            <w:rFonts w:ascii="Segoe UI" w:eastAsia="Times New Roman" w:hAnsi="Segoe UI" w:cs="Segoe UI"/>
+            <w:bCs/>
+            <w:color w:val="24292E"/>
+            <w:sz w:val="24"/>
+            <w:szCs w:val="24"/>
+            <w:lang w:eastAsia="da-DK"/>
+          </w:rPr>
+          <w:delText>(ved ikke helt hvordan dette skal skrives)</w:delText>
+        </w:r>
+      </w:del>
     </w:p>
     <w:p>
       <w:pPr>
@@ -325,29 +365,29 @@
           <w:szCs w:val="24"/>
           <w:lang w:eastAsia="da-DK"/>
         </w:rPr>
-        <w:t xml:space="preserve"> af enheder/</w:t>
-      </w:r>
-      <w:proofErr w:type="spellStart"/>
-      <w:r>
-        <w:rPr>
-          <w:rFonts w:ascii="Segoe UI" w:eastAsia="Times New Roman" w:hAnsi="Segoe UI" w:cs="Segoe UI"/>
-          <w:color w:val="24292E"/>
-          <w:sz w:val="24"/>
-          <w:szCs w:val="24"/>
-          <w:lang w:eastAsia="da-DK"/>
-        </w:rPr>
-        <w:t>fjener</w:t>
-      </w:r>
-      <w:proofErr w:type="spellEnd"/>
-      <w:r>
-        <w:rPr>
-          <w:rFonts w:ascii="Segoe UI" w:eastAsia="Times New Roman" w:hAnsi="Segoe UI" w:cs="Segoe UI"/>
-          <w:color w:val="24292E"/>
-          <w:sz w:val="24"/>
-          <w:szCs w:val="24"/>
-          <w:lang w:eastAsia="da-DK"/>
-        </w:rPr>
-        <w:t>/monster pr. bane.</w:t>
+        <w:t xml:space="preserve"> af enheder/fjen</w:t>
+      </w:r>
+      <w:ins w:id="4" w:author="Tonni Lutze" w:date="2018-09-12T10:40:00Z">
+        <w:r>
+          <w:rPr>
+            <w:rFonts w:ascii="Segoe UI" w:eastAsia="Times New Roman" w:hAnsi="Segoe UI" w:cs="Segoe UI"/>
+            <w:color w:val="24292E"/>
+            <w:sz w:val="24"/>
+            <w:szCs w:val="24"/>
+            <w:lang w:eastAsia="da-DK"/>
+          </w:rPr>
+          <w:t>d</w:t>
+        </w:r>
+      </w:ins>
+      <w:r>
+        <w:rPr>
+          <w:rFonts w:ascii="Segoe UI" w:eastAsia="Times New Roman" w:hAnsi="Segoe UI" w:cs="Segoe UI"/>
+          <w:color w:val="24292E"/>
+          <w:sz w:val="24"/>
+          <w:szCs w:val="24"/>
+          <w:lang w:eastAsia="da-DK"/>
+        </w:rPr>
+        <w:t>er/monster pr. bane.</w:t>
       </w:r>
       <w:r>
         <w:rPr>
@@ -487,19 +527,7 @@
           <w:szCs w:val="24"/>
           <w:lang w:eastAsia="da-DK"/>
         </w:rPr>
-        <w:t xml:space="preserve"> skal have</w:t>
-      </w:r>
-      <w:r>
-        <w:rPr>
-          <w:rFonts w:ascii="Segoe UI" w:eastAsia="Times New Roman" w:hAnsi="Segoe UI" w:cs="Segoe UI"/>
-          <w:b/>
-          <w:bCs/>
-          <w:color w:val="24292E"/>
-          <w:sz w:val="24"/>
-          <w:szCs w:val="24"/>
-          <w:lang w:eastAsia="da-DK"/>
-        </w:rPr>
-        <w:t xml:space="preserve"> </w:t>
+        <w:t xml:space="preserve"> skal have </w:t>
       </w:r>
       <w:r>
         <w:rPr>
@@ -547,30 +575,55 @@
           <w:szCs w:val="24"/>
           <w:lang w:eastAsia="da-DK"/>
         </w:rPr>
-        <w:t xml:space="preserve"> skal have</w:t>
-      </w:r>
-      <w:r>
-        <w:rPr>
-          <w:rFonts w:ascii="Segoe UI" w:eastAsia="Times New Roman" w:hAnsi="Segoe UI" w:cs="Segoe UI"/>
-          <w:b/>
-          <w:bCs/>
-          <w:color w:val="24292E"/>
-          <w:sz w:val="24"/>
-          <w:szCs w:val="24"/>
-          <w:lang w:eastAsia="da-DK"/>
-        </w:rPr>
-        <w:t xml:space="preserve"> </w:t>
-      </w:r>
-      <w:r>
-        <w:rPr>
-          <w:rFonts w:ascii="Segoe UI" w:eastAsia="Times New Roman" w:hAnsi="Segoe UI" w:cs="Segoe UI"/>
-          <w:bCs/>
-          <w:color w:val="24292E"/>
-          <w:sz w:val="24"/>
-          <w:szCs w:val="24"/>
-          <w:lang w:eastAsia="da-DK"/>
-        </w:rPr>
-        <w:t>single player mulighed.</w:t>
+        <w:t xml:space="preserve"> skal have </w:t>
+      </w:r>
+      <w:r>
+        <w:rPr>
+          <w:rFonts w:ascii="Segoe UI" w:eastAsia="Times New Roman" w:hAnsi="Segoe UI" w:cs="Segoe UI"/>
+          <w:bCs/>
+          <w:color w:val="24292E"/>
+          <w:sz w:val="24"/>
+          <w:szCs w:val="24"/>
+          <w:lang w:eastAsia="da-DK"/>
+        </w:rPr>
+        <w:t xml:space="preserve">single player </w:t>
+      </w:r>
+      <w:del w:id="5" w:author="Tonni Lutze" w:date="2018-09-12T10:41:00Z">
+        <w:r>
+          <w:rPr>
+            <w:rFonts w:ascii="Segoe UI" w:eastAsia="Times New Roman" w:hAnsi="Segoe UI" w:cs="Segoe UI"/>
+            <w:bCs/>
+            <w:color w:val="24292E"/>
+            <w:sz w:val="24"/>
+            <w:szCs w:val="24"/>
+            <w:lang w:eastAsia="da-DK"/>
+          </w:rPr>
+          <w:delText>mulighed</w:delText>
+        </w:r>
+      </w:del>
+      <w:ins w:id="6" w:author="Tonni Lutze" w:date="2018-09-12T10:41:00Z">
+        <w:r>
+          <w:rPr>
+            <w:rFonts w:ascii="Segoe UI" w:eastAsia="Times New Roman" w:hAnsi="Segoe UI" w:cs="Segoe UI"/>
+            <w:bCs/>
+            <w:color w:val="24292E"/>
+            <w:sz w:val="24"/>
+            <w:szCs w:val="24"/>
+            <w:lang w:eastAsia="da-DK"/>
+          </w:rPr>
+          <w:t xml:space="preserve"> mode</w:t>
+        </w:r>
+      </w:ins>
+      <w:r>
+        <w:rPr>
+          <w:rFonts w:ascii="Segoe UI" w:eastAsia="Times New Roman" w:hAnsi="Segoe UI" w:cs="Segoe UI"/>
+          <w:bCs/>
+          <w:color w:val="24292E"/>
+          <w:sz w:val="24"/>
+          <w:szCs w:val="24"/>
+          <w:lang w:eastAsia="da-DK"/>
+        </w:rPr>
+        <w:t>.</w:t>
       </w:r>
     </w:p>
     <w:p>
@@ -607,12 +660,35 @@
           <w:szCs w:val="24"/>
           <w:lang w:eastAsia="da-DK"/>
         </w:rPr>
-        <w:t xml:space="preserve"> skal have</w:t>
-      </w:r>
-      <w:r>
-        <w:rPr>
-          <w:rFonts w:ascii="Segoe UI" w:eastAsia="Times New Roman" w:hAnsi="Segoe UI" w:cs="Segoe UI"/>
-          <w:b/>
+        <w:t xml:space="preserve"> skal have </w:t>
+      </w:r>
+      <w:r>
+        <w:rPr>
+          <w:rFonts w:ascii="Segoe UI" w:eastAsia="Times New Roman" w:hAnsi="Segoe UI" w:cs="Segoe UI"/>
+          <w:bCs/>
+          <w:color w:val="24292E"/>
+          <w:sz w:val="24"/>
+          <w:szCs w:val="24"/>
+          <w:lang w:eastAsia="da-DK"/>
+        </w:rPr>
+        <w:t>en database der en holde styr på high scor</w:t>
+      </w:r>
+      <w:ins w:id="7" w:author="Tonni Lutze" w:date="2018-09-12T10:41:00Z">
+        <w:r>
+          <w:rPr>
+            <w:rFonts w:ascii="Segoe UI" w:eastAsia="Times New Roman" w:hAnsi="Segoe UI" w:cs="Segoe UI"/>
+            <w:bCs/>
+            <w:color w:val="24292E"/>
+            <w:sz w:val="24"/>
+            <w:szCs w:val="24"/>
+            <w:lang w:eastAsia="da-DK"/>
+          </w:rPr>
+          <w:t>e</w:t>
+        </w:r>
+      </w:ins>
+      <w:r>
+        <w:rPr>
+          <w:rFonts w:ascii="Segoe UI" w:eastAsia="Times New Roman" w:hAnsi="Segoe UI" w:cs="Segoe UI"/>
           <w:bCs/>
           <w:color w:val="24292E"/>
           <w:sz w:val="24"/>
@@ -620,17 +696,6 @@
           <w:lang w:eastAsia="da-DK"/>
         </w:rPr>
         <w:t xml:space="preserve"> </w:t>
-      </w:r>
-      <w:r>
-        <w:rPr>
-          <w:rFonts w:ascii="Segoe UI" w:eastAsia="Times New Roman" w:hAnsi="Segoe UI" w:cs="Segoe UI"/>
-          <w:bCs/>
-          <w:color w:val="24292E"/>
-          <w:sz w:val="24"/>
-          <w:szCs w:val="24"/>
-          <w:lang w:eastAsia="da-DK"/>
-        </w:rPr>
-        <w:t xml:space="preserve">en database der en holde styr på high scor </w:t>
       </w:r>
     </w:p>
     <w:p>
@@ -690,8 +755,34 @@
           <w:szCs w:val="24"/>
           <w:lang w:eastAsia="da-DK"/>
         </w:rPr>
-        <w:t>mulighed for at købe tårne for guld</w:t>
-      </w:r>
+        <w:t xml:space="preserve">mulighed for at købe tårne for </w:t>
+      </w:r>
+      <w:ins w:id="8" w:author="Tonni Lutze" w:date="2018-09-12T10:42:00Z">
+        <w:r>
+          <w:rPr>
+            <w:rFonts w:ascii="Segoe UI" w:eastAsia="Times New Roman" w:hAnsi="Segoe UI" w:cs="Segoe UI"/>
+            <w:bCs/>
+            <w:color w:val="24292E"/>
+            <w:sz w:val="24"/>
+            <w:szCs w:val="24"/>
+            <w:lang w:eastAsia="da-DK"/>
+          </w:rPr>
+          <w:t xml:space="preserve">en økonomisk enhed </w:t>
+        </w:r>
+      </w:ins>
+      <w:del w:id="9" w:author="Tonni Lutze" w:date="2018-09-12T10:42:00Z">
+        <w:r>
+          <w:rPr>
+            <w:rFonts w:ascii="Segoe UI" w:eastAsia="Times New Roman" w:hAnsi="Segoe UI" w:cs="Segoe UI"/>
+            <w:bCs/>
+            <w:color w:val="24292E"/>
+            <w:sz w:val="24"/>
+            <w:szCs w:val="24"/>
+            <w:lang w:eastAsia="da-DK"/>
+          </w:rPr>
+          <w:delText>guld</w:delText>
+        </w:r>
+      </w:del>
     </w:p>
     <w:p>
       <w:pPr>
@@ -783,8 +874,8 @@
         <w:spacing w:after="0" w:line="240" w:lineRule="auto"/>
         <w:ind w:left="360"/>
         <w:rPr>
-          <w:rFonts w:ascii="Segoe UI" w:eastAsia="Times New Roman" w:hAnsi="Segoe UI" w:cs="Segoe UI"/>
-          <w:b/>
+          <w:ins w:id="10" w:author="Tonni Lutze" w:date="2018-09-12T10:58:00Z"/>
+          <w:rFonts w:ascii="Segoe UI" w:eastAsia="Times New Roman" w:hAnsi="Segoe UI" w:cs="Segoe UI"/>
           <w:bCs/>
           <w:color w:val="24292E"/>
           <w:sz w:val="24"/>
@@ -861,31 +952,6 @@
           <w:lang w:eastAsia="da-DK"/>
         </w:rPr>
         <w:t>.</w:t>
-      </w:r>
-    </w:p>
-    <w:p>
-      <w:pPr>
-        <w:pStyle w:val="Overskrift2"/>
-        <w:rPr>
-          <w:rFonts w:eastAsia="Times New Roman"/>
-          <w:lang w:eastAsia="da-DK"/>
-        </w:rPr>
-      </w:pPr>
-      <w:proofErr w:type="spellStart"/>
-      <w:r>
-        <w:rPr>
-          <w:rFonts w:eastAsia="Times New Roman"/>
-          <w:lang w:eastAsia="da-DK"/>
-        </w:rPr>
-        <w:t>Should</w:t>
-      </w:r>
-      <w:proofErr w:type="spellEnd"/>
-      <w:r>
-        <w:rPr>
-          <w:rFonts w:eastAsia="Times New Roman"/>
-          <w:lang w:eastAsia="da-DK"/>
-        </w:rPr>
-        <w:t xml:space="preserve"> Have</w:t>
       </w:r>
     </w:p>
     <w:p>
@@ -894,44 +960,47 @@
         <w:spacing w:after="0" w:line="240" w:lineRule="auto"/>
         <w:ind w:left="360"/>
         <w:rPr>
-          <w:rFonts w:ascii="Segoe UI" w:eastAsia="Times New Roman" w:hAnsi="Segoe UI" w:cs="Segoe UI"/>
-          <w:color w:val="24292E"/>
-          <w:sz w:val="24"/>
-          <w:szCs w:val="24"/>
-          <w:lang w:eastAsia="da-DK"/>
-        </w:rPr>
-      </w:pPr>
-      <w:r>
-        <w:rPr>
-          <w:rFonts w:ascii="Segoe UI" w:eastAsia="Times New Roman" w:hAnsi="Segoe UI" w:cs="Segoe UI"/>
-          <w:color w:val="24292E"/>
-          <w:sz w:val="24"/>
-          <w:szCs w:val="24"/>
-          <w:lang w:eastAsia="da-DK"/>
-        </w:rPr>
-        <w:t xml:space="preserve">Spillet </w:t>
-      </w:r>
-      <w:r>
-        <w:rPr>
-          <w:rFonts w:ascii="Segoe UI" w:eastAsia="Times New Roman" w:hAnsi="Segoe UI" w:cs="Segoe UI"/>
-          <w:b/>
-          <w:color w:val="24292E"/>
-          <w:sz w:val="24"/>
-          <w:szCs w:val="24"/>
-          <w:lang w:eastAsia="da-DK"/>
-        </w:rPr>
-        <w:t>bør have</w:t>
-      </w:r>
-      <w:r>
-        <w:rPr>
-          <w:rFonts w:ascii="Segoe UI" w:eastAsia="Times New Roman" w:hAnsi="Segoe UI" w:cs="Segoe UI"/>
-          <w:color w:val="24292E"/>
-          <w:sz w:val="24"/>
-          <w:szCs w:val="24"/>
-          <w:lang w:eastAsia="da-DK"/>
-        </w:rPr>
-        <w:t xml:space="preserve"> en boss enhed.</w:t>
-      </w:r>
+          <w:ins w:id="11" w:author="Tonni Lutze" w:date="2018-09-12T11:02:00Z"/>
+          <w:rFonts w:ascii="Segoe UI" w:eastAsia="Times New Roman" w:hAnsi="Segoe UI" w:cs="Segoe UI"/>
+          <w:color w:val="24292E"/>
+          <w:sz w:val="24"/>
+          <w:szCs w:val="24"/>
+          <w:lang w:eastAsia="da-DK"/>
+        </w:rPr>
+      </w:pPr>
+      <w:ins w:id="12" w:author="Tonni Lutze" w:date="2018-09-12T11:02:00Z">
+        <w:r>
+          <w:rPr>
+            <w:rFonts w:ascii="Segoe UI" w:eastAsia="Times New Roman" w:hAnsi="Segoe UI" w:cs="Segoe UI"/>
+            <w:color w:val="24292E"/>
+            <w:sz w:val="24"/>
+            <w:szCs w:val="24"/>
+            <w:lang w:eastAsia="da-DK"/>
+          </w:rPr>
+          <w:t xml:space="preserve">Spiller </w:t>
+        </w:r>
+        <w:r>
+          <w:rPr>
+            <w:rFonts w:ascii="Segoe UI" w:eastAsia="Times New Roman" w:hAnsi="Segoe UI" w:cs="Segoe UI"/>
+            <w:b/>
+            <w:color w:val="24292E"/>
+            <w:sz w:val="24"/>
+            <w:szCs w:val="24"/>
+            <w:lang w:eastAsia="da-DK"/>
+          </w:rPr>
+          <w:t xml:space="preserve">skal have </w:t>
+        </w:r>
+        <w:r>
+          <w:rPr>
+            <w:rFonts w:ascii="Segoe UI" w:eastAsia="Times New Roman" w:hAnsi="Segoe UI" w:cs="Segoe UI"/>
+            <w:color w:val="24292E"/>
+            <w:sz w:val="24"/>
+            <w:szCs w:val="24"/>
+            <w:lang w:eastAsia="da-DK"/>
+          </w:rPr>
+          <w:t>forsvarsenheder (Tårne) med forskellige angrebstyper.</w:t>
+        </w:r>
+      </w:ins>
     </w:p>
     <w:p>
       <w:pPr>
@@ -939,54 +1008,95 @@
         <w:spacing w:after="0" w:line="240" w:lineRule="auto"/>
         <w:ind w:left="360"/>
         <w:rPr>
-          <w:rFonts w:ascii="Segoe UI" w:eastAsia="Times New Roman" w:hAnsi="Segoe UI" w:cs="Segoe UI"/>
-          <w:color w:val="24292E"/>
-          <w:sz w:val="24"/>
-          <w:szCs w:val="24"/>
-          <w:lang w:eastAsia="da-DK"/>
-        </w:rPr>
-      </w:pPr>
-      <w:r>
-        <w:rPr>
-          <w:rFonts w:ascii="Segoe UI" w:eastAsia="Times New Roman" w:hAnsi="Segoe UI" w:cs="Segoe UI"/>
-          <w:color w:val="24292E"/>
-          <w:sz w:val="24"/>
-          <w:szCs w:val="24"/>
-          <w:lang w:eastAsia="da-DK"/>
-        </w:rPr>
-        <w:t xml:space="preserve">Spillet </w:t>
-      </w:r>
-      <w:r>
-        <w:rPr>
-          <w:rFonts w:ascii="Segoe UI" w:eastAsia="Times New Roman" w:hAnsi="Segoe UI" w:cs="Segoe UI"/>
-          <w:b/>
-          <w:color w:val="24292E"/>
-          <w:sz w:val="24"/>
-          <w:szCs w:val="24"/>
-          <w:lang w:eastAsia="da-DK"/>
-        </w:rPr>
-        <w:t>bør have</w:t>
-      </w:r>
-      <w:r>
-        <w:rPr>
-          <w:rFonts w:ascii="Segoe UI" w:eastAsia="Times New Roman" w:hAnsi="Segoe UI" w:cs="Segoe UI"/>
-          <w:color w:val="24292E"/>
-          <w:sz w:val="24"/>
-          <w:szCs w:val="24"/>
-          <w:lang w:eastAsia="da-DK"/>
-        </w:rPr>
-        <w:t xml:space="preserve"> mulighed for at opgradere tårne</w:t>
-      </w:r>
-      <w:r>
-        <w:rPr>
-          <w:rFonts w:ascii="Segoe UI" w:eastAsia="Times New Roman" w:hAnsi="Segoe UI" w:cs="Segoe UI"/>
-          <w:color w:val="24292E"/>
-          <w:sz w:val="24"/>
-          <w:szCs w:val="24"/>
-          <w:lang w:eastAsia="da-DK"/>
-        </w:rPr>
-        <w:t>.</w:t>
-      </w:r>
+          <w:ins w:id="13" w:author="Tonni Lutze" w:date="2018-09-12T11:02:00Z"/>
+          <w:rFonts w:ascii="Segoe UI" w:eastAsia="Times New Roman" w:hAnsi="Segoe UI" w:cs="Segoe UI"/>
+          <w:b/>
+          <w:bCs/>
+          <w:color w:val="24292E"/>
+          <w:sz w:val="24"/>
+          <w:szCs w:val="24"/>
+          <w:lang w:eastAsia="da-DK"/>
+        </w:rPr>
+      </w:pPr>
+      <w:ins w:id="14" w:author="Tonni Lutze" w:date="2018-09-12T11:02:00Z">
+        <w:r>
+          <w:rPr>
+            <w:rFonts w:ascii="Segoe UI" w:eastAsia="Times New Roman" w:hAnsi="Segoe UI" w:cs="Segoe UI"/>
+            <w:color w:val="24292E"/>
+            <w:sz w:val="24"/>
+            <w:szCs w:val="24"/>
+            <w:lang w:eastAsia="da-DK"/>
+          </w:rPr>
+          <w:t xml:space="preserve">Spiller </w:t>
+        </w:r>
+        <w:r>
+          <w:rPr>
+            <w:rFonts w:ascii="Segoe UI" w:eastAsia="Times New Roman" w:hAnsi="Segoe UI" w:cs="Segoe UI"/>
+            <w:b/>
+            <w:color w:val="24292E"/>
+            <w:sz w:val="24"/>
+            <w:szCs w:val="24"/>
+            <w:lang w:eastAsia="da-DK"/>
+          </w:rPr>
+          <w:t xml:space="preserve">skal have </w:t>
+        </w:r>
+        <w:r>
+          <w:rPr>
+            <w:rFonts w:ascii="Segoe UI" w:eastAsia="Times New Roman" w:hAnsi="Segoe UI" w:cs="Segoe UI"/>
+            <w:color w:val="24292E"/>
+            <w:sz w:val="24"/>
+            <w:szCs w:val="24"/>
+            <w:lang w:eastAsia="da-DK"/>
+          </w:rPr>
+          <w:t xml:space="preserve">forsvarsenheder (Tårne) med forskellige </w:t>
+        </w:r>
+        <w:r>
+          <w:rPr>
+            <w:rFonts w:ascii="Segoe UI" w:eastAsia="Times New Roman" w:hAnsi="Segoe UI" w:cs="Segoe UI"/>
+            <w:color w:val="24292E"/>
+            <w:sz w:val="24"/>
+            <w:szCs w:val="24"/>
+            <w:lang w:eastAsia="da-DK"/>
+          </w:rPr>
+          <w:t>r</w:t>
+        </w:r>
+      </w:ins>
+      <w:ins w:id="15" w:author="Tonni Lutze" w:date="2018-09-12T11:03:00Z">
+        <w:r>
+          <w:rPr>
+            <w:rFonts w:ascii="Segoe UI" w:eastAsia="Times New Roman" w:hAnsi="Segoe UI" w:cs="Segoe UI"/>
+            <w:color w:val="24292E"/>
+            <w:sz w:val="24"/>
+            <w:szCs w:val="24"/>
+            <w:lang w:eastAsia="da-DK"/>
+          </w:rPr>
+          <w:t>æ</w:t>
+        </w:r>
+      </w:ins>
+      <w:ins w:id="16" w:author="Tonni Lutze" w:date="2018-09-12T11:02:00Z">
+        <w:r>
+          <w:rPr>
+            <w:rFonts w:ascii="Segoe UI" w:eastAsia="Times New Roman" w:hAnsi="Segoe UI" w:cs="Segoe UI"/>
+            <w:color w:val="24292E"/>
+            <w:sz w:val="24"/>
+            <w:szCs w:val="24"/>
+            <w:lang w:eastAsia="da-DK"/>
+          </w:rPr>
+          <w:t>kk</w:t>
+        </w:r>
+      </w:ins>
+      <w:ins w:id="17" w:author="Tonni Lutze" w:date="2018-09-12T11:03:00Z">
+        <w:r>
+          <w:rPr>
+            <w:rFonts w:ascii="Segoe UI" w:eastAsia="Times New Roman" w:hAnsi="Segoe UI" w:cs="Segoe UI"/>
+            <w:color w:val="24292E"/>
+            <w:sz w:val="24"/>
+            <w:szCs w:val="24"/>
+            <w:lang w:eastAsia="da-DK"/>
+          </w:rPr>
+          <w:t>evidder.</w:t>
+        </w:r>
+      </w:ins>
     </w:p>
     <w:p>
       <w:pPr>
@@ -995,53 +1105,38 @@
         <w:ind w:left="360"/>
         <w:rPr>
           <w:rFonts w:ascii="Segoe UI" w:eastAsia="Times New Roman" w:hAnsi="Segoe UI" w:cs="Segoe UI"/>
-          <w:color w:val="24292E"/>
-          <w:sz w:val="24"/>
-          <w:szCs w:val="24"/>
-          <w:lang w:eastAsia="da-DK"/>
-        </w:rPr>
-      </w:pPr>
-      <w:r>
-        <w:rPr>
-          <w:rFonts w:ascii="Segoe UI" w:eastAsia="Times New Roman" w:hAnsi="Segoe UI" w:cs="Segoe UI"/>
-          <w:color w:val="24292E"/>
-          <w:sz w:val="24"/>
-          <w:szCs w:val="24"/>
-          <w:lang w:eastAsia="da-DK"/>
-        </w:rPr>
-        <w:t xml:space="preserve">Spillet </w:t>
-      </w:r>
-      <w:r>
-        <w:rPr>
-          <w:rFonts w:ascii="Segoe UI" w:eastAsia="Times New Roman" w:hAnsi="Segoe UI" w:cs="Segoe UI"/>
-          <w:b/>
-          <w:color w:val="24292E"/>
-          <w:sz w:val="24"/>
-          <w:szCs w:val="24"/>
-          <w:lang w:eastAsia="da-DK"/>
-        </w:rPr>
-        <w:t>bør have</w:t>
-      </w:r>
-      <w:r>
-        <w:rPr>
-          <w:rFonts w:ascii="Segoe UI" w:eastAsia="Times New Roman" w:hAnsi="Segoe UI" w:cs="Segoe UI"/>
-          <w:b/>
-          <w:color w:val="24292E"/>
-          <w:sz w:val="24"/>
-          <w:szCs w:val="24"/>
-          <w:lang w:eastAsia="da-DK"/>
-        </w:rPr>
-        <w:t xml:space="preserve"> </w:t>
-      </w:r>
-      <w:r>
-        <w:rPr>
-          <w:rFonts w:ascii="Segoe UI" w:eastAsia="Times New Roman" w:hAnsi="Segoe UI" w:cs="Segoe UI"/>
-          <w:color w:val="24292E"/>
-          <w:sz w:val="24"/>
-          <w:szCs w:val="24"/>
-          <w:lang w:eastAsia="da-DK"/>
-        </w:rPr>
-        <w:t>mulighed for at blive bruger af spillet.</w:t>
+          <w:b/>
+          <w:bCs/>
+          <w:color w:val="24292E"/>
+          <w:sz w:val="24"/>
+          <w:szCs w:val="24"/>
+          <w:lang w:eastAsia="da-DK"/>
+        </w:rPr>
+      </w:pPr>
+    </w:p>
+    <w:p>
+      <w:pPr>
+        <w:pStyle w:val="Overskrift2"/>
+        <w:rPr>
+          <w:rFonts w:eastAsia="Times New Roman"/>
+          <w:lang w:eastAsia="da-DK"/>
+        </w:rPr>
+      </w:pPr>
+      <w:proofErr w:type="spellStart"/>
+      <w:r>
+        <w:rPr>
+          <w:rFonts w:eastAsia="Times New Roman"/>
+          <w:lang w:eastAsia="da-DK"/>
+        </w:rPr>
+        <w:t>Should</w:t>
+      </w:r>
+      <w:proofErr w:type="spellEnd"/>
+      <w:r>
+        <w:rPr>
+          <w:rFonts w:eastAsia="Times New Roman"/>
+          <w:lang w:eastAsia="da-DK"/>
+        </w:rPr>
+        <w:t xml:space="preserve"> Have</w:t>
       </w:r>
     </w:p>
     <w:p>
@@ -1081,23 +1176,12 @@
       <w:r>
         <w:rPr>
           <w:rFonts w:ascii="Segoe UI" w:eastAsia="Times New Roman" w:hAnsi="Segoe UI" w:cs="Segoe UI"/>
-          <w:b/>
-          <w:color w:val="24292E"/>
-          <w:sz w:val="24"/>
-          <w:szCs w:val="24"/>
-          <w:lang w:eastAsia="da-DK"/>
-        </w:rPr>
-        <w:t xml:space="preserve"> </w:t>
-      </w:r>
-      <w:r>
-        <w:rPr>
-          <w:rFonts w:ascii="Segoe UI" w:eastAsia="Times New Roman" w:hAnsi="Segoe UI" w:cs="Segoe UI"/>
-          <w:color w:val="24292E"/>
-          <w:sz w:val="24"/>
-          <w:szCs w:val="24"/>
-          <w:lang w:eastAsia="da-DK"/>
-        </w:rPr>
-        <w:t>at bruger kan se sin egen high score.</w:t>
+          <w:color w:val="24292E"/>
+          <w:sz w:val="24"/>
+          <w:szCs w:val="24"/>
+          <w:lang w:eastAsia="da-DK"/>
+        </w:rPr>
+        <w:t xml:space="preserve"> en boss enhed.</w:t>
       </w:r>
     </w:p>
     <w:p>
@@ -1137,23 +1221,22 @@
       <w:r>
         <w:rPr>
           <w:rFonts w:ascii="Segoe UI" w:eastAsia="Times New Roman" w:hAnsi="Segoe UI" w:cs="Segoe UI"/>
-          <w:b/>
-          <w:color w:val="24292E"/>
-          <w:sz w:val="24"/>
-          <w:szCs w:val="24"/>
-          <w:lang w:eastAsia="da-DK"/>
-        </w:rPr>
-        <w:t xml:space="preserve"> </w:t>
-      </w:r>
-      <w:r>
-        <w:rPr>
-          <w:rFonts w:ascii="Segoe UI" w:eastAsia="Times New Roman" w:hAnsi="Segoe UI" w:cs="Segoe UI"/>
-          <w:color w:val="24292E"/>
-          <w:sz w:val="24"/>
-          <w:szCs w:val="24"/>
-          <w:lang w:eastAsia="da-DK"/>
-        </w:rPr>
-        <w:t>enheder/monster der giver guld ved deres endeligt.</w:t>
+          <w:color w:val="24292E"/>
+          <w:sz w:val="24"/>
+          <w:szCs w:val="24"/>
+          <w:lang w:eastAsia="da-DK"/>
+        </w:rPr>
+        <w:t xml:space="preserve"> mulighed for at opgradere tårne</w:t>
+      </w:r>
+      <w:r>
+        <w:rPr>
+          <w:rFonts w:ascii="Segoe UI" w:eastAsia="Times New Roman" w:hAnsi="Segoe UI" w:cs="Segoe UI"/>
+          <w:color w:val="24292E"/>
+          <w:sz w:val="24"/>
+          <w:szCs w:val="24"/>
+          <w:lang w:eastAsia="da-DK"/>
+        </w:rPr>
+        <w:t>.</w:t>
       </w:r>
     </w:p>
     <w:p>
@@ -1188,29 +1271,52 @@
           <w:szCs w:val="24"/>
           <w:lang w:eastAsia="da-DK"/>
         </w:rPr>
-        <w:t>bør have</w:t>
-      </w:r>
-      <w:r>
-        <w:rPr>
-          <w:rFonts w:ascii="Segoe UI" w:eastAsia="Times New Roman" w:hAnsi="Segoe UI" w:cs="Segoe UI"/>
-          <w:b/>
-          <w:color w:val="24292E"/>
-          <w:sz w:val="24"/>
-          <w:szCs w:val="24"/>
-          <w:lang w:eastAsia="da-DK"/>
-        </w:rPr>
-        <w:t xml:space="preserve"> </w:t>
-      </w:r>
-      <w:r>
-        <w:rPr>
-          <w:rFonts w:ascii="Segoe UI" w:eastAsia="Times New Roman" w:hAnsi="Segoe UI" w:cs="Segoe UI"/>
-          <w:color w:val="24292E"/>
-          <w:sz w:val="24"/>
-          <w:szCs w:val="24"/>
-          <w:lang w:eastAsia="da-DK"/>
-        </w:rPr>
-        <w:t>mulighed for at sælge tårne.</w:t>
-      </w:r>
+        <w:t xml:space="preserve">bør have </w:t>
+      </w:r>
+      <w:r>
+        <w:rPr>
+          <w:rFonts w:ascii="Segoe UI" w:eastAsia="Times New Roman" w:hAnsi="Segoe UI" w:cs="Segoe UI"/>
+          <w:color w:val="24292E"/>
+          <w:sz w:val="24"/>
+          <w:szCs w:val="24"/>
+          <w:lang w:eastAsia="da-DK"/>
+        </w:rPr>
+        <w:t>mulighed for at</w:t>
+      </w:r>
+      <w:ins w:id="18" w:author="Tonni Lutze" w:date="2018-09-12T10:43:00Z">
+        <w:r>
+          <w:rPr>
+            <w:rFonts w:ascii="Segoe UI" w:eastAsia="Times New Roman" w:hAnsi="Segoe UI" w:cs="Segoe UI"/>
+            <w:color w:val="24292E"/>
+            <w:sz w:val="24"/>
+            <w:szCs w:val="24"/>
+            <w:lang w:eastAsia="da-DK"/>
+          </w:rPr>
+          <w:t xml:space="preserve"> en person kan</w:t>
+        </w:r>
+      </w:ins>
+      <w:r>
+        <w:rPr>
+          <w:rFonts w:ascii="Segoe UI" w:eastAsia="Times New Roman" w:hAnsi="Segoe UI" w:cs="Segoe UI"/>
+          <w:color w:val="24292E"/>
+          <w:sz w:val="24"/>
+          <w:szCs w:val="24"/>
+          <w:lang w:eastAsia="da-DK"/>
+        </w:rPr>
+        <w:t xml:space="preserve"> blive bruger af spillet.</w:t>
+      </w:r>
+      <w:ins w:id="19" w:author="Tonni Lutze" w:date="2018-09-12T10:43:00Z">
+        <w:r>
+          <w:rPr>
+            <w:rFonts w:ascii="Segoe UI" w:eastAsia="Times New Roman" w:hAnsi="Segoe UI" w:cs="Segoe UI"/>
+            <w:color w:val="24292E"/>
+            <w:sz w:val="24"/>
+            <w:szCs w:val="24"/>
+            <w:lang w:eastAsia="da-DK"/>
+          </w:rPr>
+          <w:t xml:space="preserve"> (login)</w:t>
+        </w:r>
+      </w:ins>
     </w:p>
     <w:p>
       <w:pPr>
@@ -1218,6 +1324,7 @@
         <w:spacing w:after="0" w:line="240" w:lineRule="auto"/>
         <w:ind w:left="360"/>
         <w:rPr>
+          <w:ins w:id="20" w:author="Tonni Lutze" w:date="2018-09-12T10:44:00Z"/>
           <w:rFonts w:ascii="Segoe UI" w:eastAsia="Times New Roman" w:hAnsi="Segoe UI" w:cs="Segoe UI"/>
           <w:color w:val="24292E"/>
           <w:sz w:val="24"/>
@@ -1265,29 +1372,7 @@
           <w:szCs w:val="24"/>
           <w:lang w:eastAsia="da-DK"/>
         </w:rPr>
-        <w:t>områder langs stilen/</w:t>
-      </w:r>
-      <w:proofErr w:type="spellStart"/>
-      <w:r>
-        <w:rPr>
-          <w:rFonts w:ascii="Segoe UI" w:eastAsia="Times New Roman" w:hAnsi="Segoe UI" w:cs="Segoe UI"/>
-          <w:color w:val="24292E"/>
-          <w:sz w:val="24"/>
-          <w:szCs w:val="24"/>
-          <w:lang w:eastAsia="da-DK"/>
-        </w:rPr>
-        <w:t>path</w:t>
-      </w:r>
-      <w:proofErr w:type="spellEnd"/>
-      <w:r>
-        <w:rPr>
-          <w:rFonts w:ascii="Segoe UI" w:eastAsia="Times New Roman" w:hAnsi="Segoe UI" w:cs="Segoe UI"/>
-          <w:color w:val="24292E"/>
-          <w:sz w:val="24"/>
-          <w:szCs w:val="24"/>
-          <w:lang w:eastAsia="da-DK"/>
-        </w:rPr>
-        <w:t>, hvor forsvaret kan placeres</w:t>
+        <w:t>at bruger kan se sin egen high score.</w:t>
       </w:r>
     </w:p>
     <w:p>
@@ -1303,29 +1388,59 @@
           <w:lang w:eastAsia="da-DK"/>
         </w:rPr>
       </w:pPr>
-      <w:r>
-        <w:rPr>
-          <w:rFonts w:ascii="Segoe UI" w:eastAsia="Times New Roman" w:hAnsi="Segoe UI" w:cs="Segoe UI"/>
-          <w:color w:val="24292E"/>
-          <w:sz w:val="24"/>
-          <w:szCs w:val="24"/>
-          <w:lang w:eastAsia="da-DK"/>
-        </w:rPr>
-        <w:t xml:space="preserve">Spillet bør have </w:t>
-      </w:r>
-    </w:p>
-    <w:p>
-      <w:pPr>
-        <w:pStyle w:val="Overskrift2"/>
-      </w:pPr>
-      <w:proofErr w:type="spellStart"/>
-      <w:r>
-        <w:t>Could</w:t>
-      </w:r>
-      <w:proofErr w:type="spellEnd"/>
-      <w:r>
-        <w:t xml:space="preserve"> Have</w:t>
-      </w:r>
+      <w:ins w:id="21" w:author="Tonni Lutze" w:date="2018-09-12T10:44:00Z">
+        <w:r>
+          <w:rPr>
+            <w:rFonts w:ascii="Segoe UI" w:eastAsia="Times New Roman" w:hAnsi="Segoe UI" w:cs="Segoe UI"/>
+            <w:color w:val="24292E"/>
+            <w:sz w:val="24"/>
+            <w:szCs w:val="24"/>
+            <w:lang w:eastAsia="da-DK"/>
+          </w:rPr>
+          <w:t xml:space="preserve">Spillet </w:t>
+        </w:r>
+        <w:r>
+          <w:rPr>
+            <w:rFonts w:ascii="Segoe UI" w:eastAsia="Times New Roman" w:hAnsi="Segoe UI" w:cs="Segoe UI"/>
+            <w:b/>
+            <w:color w:val="24292E"/>
+            <w:sz w:val="24"/>
+            <w:szCs w:val="24"/>
+            <w:lang w:eastAsia="da-DK"/>
+          </w:rPr>
+          <w:t xml:space="preserve">bør have </w:t>
+        </w:r>
+        <w:r>
+          <w:rPr>
+            <w:rFonts w:ascii="Segoe UI" w:eastAsia="Times New Roman" w:hAnsi="Segoe UI" w:cs="Segoe UI"/>
+            <w:color w:val="24292E"/>
+            <w:sz w:val="24"/>
+            <w:szCs w:val="24"/>
+            <w:lang w:eastAsia="da-DK"/>
+          </w:rPr>
+          <w:t xml:space="preserve">at bruger kan se </w:t>
+        </w:r>
+        <w:r>
+          <w:rPr>
+            <w:rFonts w:ascii="Segoe UI" w:eastAsia="Times New Roman" w:hAnsi="Segoe UI" w:cs="Segoe UI"/>
+            <w:color w:val="24292E"/>
+            <w:sz w:val="24"/>
+            <w:szCs w:val="24"/>
+            <w:lang w:eastAsia="da-DK"/>
+          </w:rPr>
+          <w:t>generel</w:t>
+        </w:r>
+        <w:r>
+          <w:rPr>
+            <w:rFonts w:ascii="Segoe UI" w:eastAsia="Times New Roman" w:hAnsi="Segoe UI" w:cs="Segoe UI"/>
+            <w:color w:val="24292E"/>
+            <w:sz w:val="24"/>
+            <w:szCs w:val="24"/>
+            <w:lang w:eastAsia="da-DK"/>
+          </w:rPr>
+          <w:t xml:space="preserve"> high score.</w:t>
+        </w:r>
+      </w:ins>
     </w:p>
     <w:p>
       <w:pPr>
@@ -1348,21 +1463,23 @@
           <w:szCs w:val="24"/>
           <w:lang w:eastAsia="da-DK"/>
         </w:rPr>
-        <w:t>Spille</w:t>
-      </w:r>
-      <w:r>
-        <w:rPr>
-          <w:rFonts w:ascii="Segoe UI" w:eastAsia="Times New Roman" w:hAnsi="Segoe UI" w:cs="Segoe UI"/>
-          <w:color w:val="24292E"/>
-          <w:sz w:val="24"/>
-          <w:szCs w:val="24"/>
-          <w:lang w:eastAsia="da-DK"/>
-        </w:rPr>
-        <w:t>t</w:t>
-      </w:r>
-      <w:r>
-        <w:rPr>
-          <w:rFonts w:ascii="Segoe UI" w:eastAsia="Times New Roman" w:hAnsi="Segoe UI" w:cs="Segoe UI"/>
+        <w:t xml:space="preserve">Spillet </w:t>
+      </w:r>
+      <w:r>
+        <w:rPr>
+          <w:rFonts w:ascii="Segoe UI" w:eastAsia="Times New Roman" w:hAnsi="Segoe UI" w:cs="Segoe UI"/>
+          <w:b/>
+          <w:color w:val="24292E"/>
+          <w:sz w:val="24"/>
+          <w:szCs w:val="24"/>
+          <w:lang w:eastAsia="da-DK"/>
+        </w:rPr>
+        <w:t>bør have</w:t>
+      </w:r>
+      <w:r>
+        <w:rPr>
+          <w:rFonts w:ascii="Segoe UI" w:eastAsia="Times New Roman" w:hAnsi="Segoe UI" w:cs="Segoe UI"/>
+          <w:b/>
           <w:color w:val="24292E"/>
           <w:sz w:val="24"/>
           <w:szCs w:val="24"/>
@@ -1373,33 +1490,46 @@
       <w:r>
         <w:rPr>
           <w:rFonts w:ascii="Segoe UI" w:eastAsia="Times New Roman" w:hAnsi="Segoe UI" w:cs="Segoe UI"/>
-          <w:b/>
-          <w:color w:val="24292E"/>
-          <w:sz w:val="24"/>
-          <w:szCs w:val="24"/>
-          <w:lang w:eastAsia="da-DK"/>
-        </w:rPr>
-        <w:t>kunne have</w:t>
-      </w:r>
-      <w:r>
-        <w:rPr>
-          <w:rFonts w:ascii="Segoe UI" w:eastAsia="Times New Roman" w:hAnsi="Segoe UI" w:cs="Segoe UI"/>
-          <w:color w:val="24292E"/>
-          <w:sz w:val="24"/>
-          <w:szCs w:val="24"/>
-          <w:lang w:eastAsia="da-DK"/>
-        </w:rPr>
-        <w:t xml:space="preserve"> enheder med immunitet</w:t>
-      </w:r>
-      <w:r>
-        <w:rPr>
-          <w:rFonts w:ascii="Segoe UI" w:eastAsia="Times New Roman" w:hAnsi="Segoe UI" w:cs="Segoe UI"/>
-          <w:color w:val="24292E"/>
-          <w:sz w:val="24"/>
-          <w:szCs w:val="24"/>
-          <w:lang w:eastAsia="da-DK"/>
-        </w:rPr>
-        <w:t>.</w:t>
+          <w:color w:val="24292E"/>
+          <w:sz w:val="24"/>
+          <w:szCs w:val="24"/>
+          <w:lang w:eastAsia="da-DK"/>
+        </w:rPr>
+        <w:t xml:space="preserve">enheder/monster der giver </w:t>
+      </w:r>
+      <w:ins w:id="22" w:author="Tonni Lutze" w:date="2018-09-12T10:44:00Z">
+        <w:r>
+          <w:rPr>
+            <w:rFonts w:ascii="Segoe UI" w:eastAsia="Times New Roman" w:hAnsi="Segoe UI" w:cs="Segoe UI"/>
+            <w:color w:val="24292E"/>
+            <w:sz w:val="24"/>
+            <w:szCs w:val="24"/>
+            <w:lang w:eastAsia="da-DK"/>
+          </w:rPr>
+          <w:t xml:space="preserve">en økonomisk enhed </w:t>
+        </w:r>
+      </w:ins>
+      <w:del w:id="23" w:author="Tonni Lutze" w:date="2018-09-12T10:44:00Z">
+        <w:r>
+          <w:rPr>
+            <w:rFonts w:ascii="Segoe UI" w:eastAsia="Times New Roman" w:hAnsi="Segoe UI" w:cs="Segoe UI"/>
+            <w:color w:val="24292E"/>
+            <w:sz w:val="24"/>
+            <w:szCs w:val="24"/>
+            <w:lang w:eastAsia="da-DK"/>
+          </w:rPr>
+          <w:delText>guld</w:delText>
+        </w:r>
+      </w:del>
+      <w:r>
+        <w:rPr>
+          <w:rFonts w:ascii="Segoe UI" w:eastAsia="Times New Roman" w:hAnsi="Segoe UI" w:cs="Segoe UI"/>
+          <w:color w:val="24292E"/>
+          <w:sz w:val="24"/>
+          <w:szCs w:val="24"/>
+          <w:lang w:eastAsia="da-DK"/>
+        </w:rPr>
+        <w:t xml:space="preserve"> ved deres endeligt.</w:t>
       </w:r>
     </w:p>
     <w:p>
@@ -1423,21 +1553,23 @@
           <w:szCs w:val="24"/>
           <w:lang w:eastAsia="da-DK"/>
         </w:rPr>
-        <w:t>Spille</w:t>
-      </w:r>
-      <w:r>
-        <w:rPr>
-          <w:rFonts w:ascii="Segoe UI" w:eastAsia="Times New Roman" w:hAnsi="Segoe UI" w:cs="Segoe UI"/>
-          <w:color w:val="24292E"/>
-          <w:sz w:val="24"/>
-          <w:szCs w:val="24"/>
-          <w:lang w:eastAsia="da-DK"/>
-        </w:rPr>
-        <w:t>t</w:t>
-      </w:r>
-      <w:r>
-        <w:rPr>
-          <w:rFonts w:ascii="Segoe UI" w:eastAsia="Times New Roman" w:hAnsi="Segoe UI" w:cs="Segoe UI"/>
+        <w:t xml:space="preserve">Spillet </w:t>
+      </w:r>
+      <w:r>
+        <w:rPr>
+          <w:rFonts w:ascii="Segoe UI" w:eastAsia="Times New Roman" w:hAnsi="Segoe UI" w:cs="Segoe UI"/>
+          <w:b/>
+          <w:color w:val="24292E"/>
+          <w:sz w:val="24"/>
+          <w:szCs w:val="24"/>
+          <w:lang w:eastAsia="da-DK"/>
+        </w:rPr>
+        <w:t>bør have</w:t>
+      </w:r>
+      <w:r>
+        <w:rPr>
+          <w:rFonts w:ascii="Segoe UI" w:eastAsia="Times New Roman" w:hAnsi="Segoe UI" w:cs="Segoe UI"/>
+          <w:b/>
           <w:color w:val="24292E"/>
           <w:sz w:val="24"/>
           <w:szCs w:val="24"/>
@@ -1448,46 +1580,12 @@
       <w:r>
         <w:rPr>
           <w:rFonts w:ascii="Segoe UI" w:eastAsia="Times New Roman" w:hAnsi="Segoe UI" w:cs="Segoe UI"/>
-          <w:b/>
-          <w:color w:val="24292E"/>
-          <w:sz w:val="24"/>
-          <w:szCs w:val="24"/>
-          <w:lang w:eastAsia="da-DK"/>
-        </w:rPr>
-        <w:t>kunne have</w:t>
-      </w:r>
-      <w:r>
-        <w:rPr>
-          <w:rFonts w:ascii="Segoe UI" w:eastAsia="Times New Roman" w:hAnsi="Segoe UI" w:cs="Segoe UI"/>
-          <w:b/>
-          <w:color w:val="24292E"/>
-          <w:sz w:val="24"/>
-          <w:szCs w:val="24"/>
-          <w:lang w:eastAsia="da-DK"/>
-        </w:rPr>
-        <w:t xml:space="preserve"> </w:t>
-      </w:r>
-      <w:proofErr w:type="spellStart"/>
-      <w:r>
-        <w:rPr>
-          <w:rFonts w:ascii="Segoe UI" w:eastAsia="Times New Roman" w:hAnsi="Segoe UI" w:cs="Segoe UI"/>
-          <w:color w:val="24292E"/>
-          <w:sz w:val="24"/>
-          <w:szCs w:val="24"/>
-          <w:lang w:eastAsia="da-DK"/>
-        </w:rPr>
-        <w:t>pathfindning</w:t>
-      </w:r>
-      <w:proofErr w:type="spellEnd"/>
-      <w:r>
-        <w:rPr>
-          <w:rFonts w:ascii="Segoe UI" w:eastAsia="Times New Roman" w:hAnsi="Segoe UI" w:cs="Segoe UI"/>
-          <w:color w:val="24292E"/>
-          <w:sz w:val="24"/>
-          <w:szCs w:val="24"/>
-          <w:lang w:eastAsia="da-DK"/>
-        </w:rPr>
-        <w:t xml:space="preserve"> algoritme som a*.</w:t>
+          <w:color w:val="24292E"/>
+          <w:sz w:val="24"/>
+          <w:szCs w:val="24"/>
+          <w:lang w:eastAsia="da-DK"/>
+        </w:rPr>
+        <w:t>mulighed for at sælge tårne.</w:t>
       </w:r>
     </w:p>
     <w:p>
@@ -1511,21 +1609,23 @@
           <w:szCs w:val="24"/>
           <w:lang w:eastAsia="da-DK"/>
         </w:rPr>
-        <w:t>Spille</w:t>
-      </w:r>
-      <w:r>
-        <w:rPr>
-          <w:rFonts w:ascii="Segoe UI" w:eastAsia="Times New Roman" w:hAnsi="Segoe UI" w:cs="Segoe UI"/>
-          <w:color w:val="24292E"/>
-          <w:sz w:val="24"/>
-          <w:szCs w:val="24"/>
-          <w:lang w:eastAsia="da-DK"/>
-        </w:rPr>
-        <w:t>t</w:t>
-      </w:r>
-      <w:r>
-        <w:rPr>
-          <w:rFonts w:ascii="Segoe UI" w:eastAsia="Times New Roman" w:hAnsi="Segoe UI" w:cs="Segoe UI"/>
+        <w:t xml:space="preserve">Spillet </w:t>
+      </w:r>
+      <w:r>
+        <w:rPr>
+          <w:rFonts w:ascii="Segoe UI" w:eastAsia="Times New Roman" w:hAnsi="Segoe UI" w:cs="Segoe UI"/>
+          <w:b/>
+          <w:color w:val="24292E"/>
+          <w:sz w:val="24"/>
+          <w:szCs w:val="24"/>
+          <w:lang w:eastAsia="da-DK"/>
+        </w:rPr>
+        <w:t>bør have</w:t>
+      </w:r>
+      <w:r>
+        <w:rPr>
+          <w:rFonts w:ascii="Segoe UI" w:eastAsia="Times New Roman" w:hAnsi="Segoe UI" w:cs="Segoe UI"/>
+          <w:b/>
           <w:color w:val="24292E"/>
           <w:sz w:val="24"/>
           <w:szCs w:val="24"/>
@@ -1536,24 +1636,34 @@
       <w:r>
         <w:rPr>
           <w:rFonts w:ascii="Segoe UI" w:eastAsia="Times New Roman" w:hAnsi="Segoe UI" w:cs="Segoe UI"/>
-          <w:b/>
-          <w:color w:val="24292E"/>
-          <w:sz w:val="24"/>
-          <w:szCs w:val="24"/>
-          <w:lang w:eastAsia="da-DK"/>
-        </w:rPr>
-        <w:t>kunne have</w:t>
-      </w:r>
-      <w:r>
-        <w:rPr>
-          <w:rFonts w:ascii="Segoe UI" w:eastAsia="Times New Roman" w:hAnsi="Segoe UI" w:cs="Segoe UI"/>
-          <w:b/>
-          <w:color w:val="24292E"/>
-          <w:sz w:val="24"/>
-          <w:szCs w:val="24"/>
-          <w:lang w:eastAsia="da-DK"/>
-        </w:rPr>
-        <w:t xml:space="preserve"> </w:t>
+          <w:color w:val="24292E"/>
+          <w:sz w:val="24"/>
+          <w:szCs w:val="24"/>
+          <w:lang w:eastAsia="da-DK"/>
+        </w:rPr>
+        <w:t>områder langs sti</w:t>
+      </w:r>
+      <w:del w:id="24" w:author="Tonni Lutze" w:date="2018-09-12T10:45:00Z">
+        <w:r>
+          <w:rPr>
+            <w:rFonts w:ascii="Segoe UI" w:eastAsia="Times New Roman" w:hAnsi="Segoe UI" w:cs="Segoe UI"/>
+            <w:color w:val="24292E"/>
+            <w:sz w:val="24"/>
+            <w:szCs w:val="24"/>
+            <w:lang w:eastAsia="da-DK"/>
+          </w:rPr>
+          <w:delText>l</w:delText>
+        </w:r>
+      </w:del>
+      <w:r>
+        <w:rPr>
+          <w:rFonts w:ascii="Segoe UI" w:eastAsia="Times New Roman" w:hAnsi="Segoe UI" w:cs="Segoe UI"/>
+          <w:color w:val="24292E"/>
+          <w:sz w:val="24"/>
+          <w:szCs w:val="24"/>
+          <w:lang w:eastAsia="da-DK"/>
+        </w:rPr>
+        <w:t>en/</w:t>
       </w:r>
       <w:proofErr w:type="spellStart"/>
       <w:r>
@@ -1564,7 +1674,7 @@
           <w:szCs w:val="24"/>
           <w:lang w:eastAsia="da-DK"/>
         </w:rPr>
-        <w:t>muliti</w:t>
+        <w:t>path</w:t>
       </w:r>
       <w:proofErr w:type="spellEnd"/>
       <w:r>
@@ -1575,7 +1685,7 @@
           <w:szCs w:val="24"/>
           <w:lang w:eastAsia="da-DK"/>
         </w:rPr>
-        <w:t xml:space="preserve"> player gameplay.</w:t>
+        <w:t>, hvor forsvaret kan placeres</w:t>
       </w:r>
     </w:p>
     <w:p>
@@ -1599,59 +1709,66 @@
           <w:szCs w:val="24"/>
           <w:lang w:eastAsia="da-DK"/>
         </w:rPr>
-        <w:t>Spille</w:t>
-      </w:r>
-      <w:r>
-        <w:rPr>
-          <w:rFonts w:ascii="Segoe UI" w:eastAsia="Times New Roman" w:hAnsi="Segoe UI" w:cs="Segoe UI"/>
-          <w:color w:val="24292E"/>
-          <w:sz w:val="24"/>
-          <w:szCs w:val="24"/>
-          <w:lang w:eastAsia="da-DK"/>
-        </w:rPr>
-        <w:t>t</w:t>
-      </w:r>
-      <w:r>
-        <w:rPr>
-          <w:rFonts w:ascii="Segoe UI" w:eastAsia="Times New Roman" w:hAnsi="Segoe UI" w:cs="Segoe UI"/>
-          <w:color w:val="24292E"/>
-          <w:sz w:val="24"/>
-          <w:szCs w:val="24"/>
-          <w:lang w:eastAsia="da-DK"/>
-        </w:rPr>
-        <w:t xml:space="preserve"> </w:t>
-      </w:r>
-      <w:r>
-        <w:rPr>
-          <w:rFonts w:ascii="Segoe UI" w:eastAsia="Times New Roman" w:hAnsi="Segoe UI" w:cs="Segoe UI"/>
-          <w:b/>
-          <w:color w:val="24292E"/>
-          <w:sz w:val="24"/>
-          <w:szCs w:val="24"/>
-          <w:lang w:eastAsia="da-DK"/>
-        </w:rPr>
-        <w:t>kunne have</w:t>
-      </w:r>
-      <w:r>
-        <w:rPr>
-          <w:rFonts w:ascii="Segoe UI" w:eastAsia="Times New Roman" w:hAnsi="Segoe UI" w:cs="Segoe UI"/>
-          <w:b/>
-          <w:color w:val="24292E"/>
-          <w:sz w:val="24"/>
-          <w:szCs w:val="24"/>
-          <w:lang w:eastAsia="da-DK"/>
-        </w:rPr>
-        <w:t xml:space="preserve"> </w:t>
-      </w:r>
-      <w:r>
-        <w:rPr>
-          <w:rFonts w:ascii="Segoe UI" w:eastAsia="Times New Roman" w:hAnsi="Segoe UI" w:cs="Segoe UI"/>
-          <w:color w:val="24292E"/>
-          <w:sz w:val="24"/>
-          <w:szCs w:val="24"/>
-          <w:lang w:eastAsia="da-DK"/>
-        </w:rPr>
-        <w:t>mulighed for at skift hastighed på spilles forløb.</w:t>
+        <w:t xml:space="preserve">Spillet bør have </w:t>
+      </w:r>
+      <w:ins w:id="25" w:author="Tonni Lutze" w:date="2018-09-12T10:45:00Z">
+        <w:r>
+          <w:rPr>
+            <w:rFonts w:ascii="Segoe UI" w:eastAsia="Times New Roman" w:hAnsi="Segoe UI" w:cs="Segoe UI"/>
+            <w:color w:val="24292E"/>
+            <w:sz w:val="24"/>
+            <w:szCs w:val="24"/>
+            <w:lang w:eastAsia="da-DK"/>
+          </w:rPr>
+          <w:t>Skulle det måske i</w:t>
+        </w:r>
+      </w:ins>
+      <w:ins w:id="26" w:author="Tonni Lutze" w:date="2018-09-12T10:46:00Z">
+        <w:r>
+          <w:rPr>
+            <w:rFonts w:ascii="Segoe UI" w:eastAsia="Times New Roman" w:hAnsi="Segoe UI" w:cs="Segoe UI"/>
+            <w:color w:val="24292E"/>
+            <w:sz w:val="24"/>
+            <w:szCs w:val="24"/>
+            <w:lang w:eastAsia="da-DK"/>
+          </w:rPr>
+          <w:t xml:space="preserve">kke være en MUST </w:t>
+        </w:r>
+        <w:proofErr w:type="gramStart"/>
+        <w:r>
+          <w:rPr>
+            <w:rFonts w:ascii="Segoe UI" w:eastAsia="Times New Roman" w:hAnsi="Segoe UI" w:cs="Segoe UI"/>
+            <w:color w:val="24292E"/>
+            <w:sz w:val="24"/>
+            <w:szCs w:val="24"/>
+            <w:lang w:eastAsia="da-DK"/>
+          </w:rPr>
+          <w:t>have ?</w:t>
+        </w:r>
+        <w:proofErr w:type="gramEnd"/>
+        <w:r>
+          <w:rPr>
+            <w:rFonts w:ascii="Segoe UI" w:eastAsia="Times New Roman" w:hAnsi="Segoe UI" w:cs="Segoe UI"/>
+            <w:color w:val="24292E"/>
+            <w:sz w:val="24"/>
+            <w:szCs w:val="24"/>
+            <w:lang w:eastAsia="da-DK"/>
+          </w:rPr>
+          <w:t xml:space="preserve"> </w:t>
+        </w:r>
+      </w:ins>
+    </w:p>
+    <w:p>
+      <w:pPr>
+        <w:pStyle w:val="Overskrift2"/>
+      </w:pPr>
+      <w:proofErr w:type="spellStart"/>
+      <w:r>
+        <w:t>Could</w:t>
+      </w:r>
+      <w:proofErr w:type="spellEnd"/>
+      <w:r>
+        <w:t xml:space="preserve"> Have</w:t>
       </w:r>
     </w:p>
     <w:p>
@@ -1660,6 +1777,7 @@
         <w:spacing w:after="0" w:line="240" w:lineRule="auto"/>
         <w:ind w:left="360"/>
         <w:rPr>
+          <w:del w:id="27" w:author="Tonni Lutze" w:date="2018-09-12T10:53:00Z"/>
           <w:rFonts w:ascii="Segoe UI" w:eastAsia="Times New Roman" w:hAnsi="Segoe UI" w:cs="Segoe UI"/>
           <w:color w:val="24292E"/>
           <w:sz w:val="24"/>
@@ -1711,23 +1829,33 @@
       <w:r>
         <w:rPr>
           <w:rFonts w:ascii="Segoe UI" w:eastAsia="Times New Roman" w:hAnsi="Segoe UI" w:cs="Segoe UI"/>
-          <w:b/>
-          <w:color w:val="24292E"/>
-          <w:sz w:val="24"/>
-          <w:szCs w:val="24"/>
-          <w:lang w:eastAsia="da-DK"/>
-        </w:rPr>
-        <w:t xml:space="preserve"> </w:t>
-      </w:r>
-      <w:r>
-        <w:rPr>
-          <w:rFonts w:ascii="Segoe UI" w:eastAsia="Times New Roman" w:hAnsi="Segoe UI" w:cs="Segoe UI"/>
-          <w:color w:val="24292E"/>
-          <w:sz w:val="24"/>
-          <w:szCs w:val="24"/>
-          <w:lang w:eastAsia="da-DK"/>
-        </w:rPr>
-        <w:t>enheder med forskellig fart.</w:t>
+          <w:color w:val="24292E"/>
+          <w:sz w:val="24"/>
+          <w:szCs w:val="24"/>
+          <w:lang w:eastAsia="da-DK"/>
+        </w:rPr>
+        <w:t xml:space="preserve"> enheder med </w:t>
+      </w:r>
+      <w:proofErr w:type="spellStart"/>
+      <w:r>
+        <w:rPr>
+          <w:rFonts w:ascii="Segoe UI" w:eastAsia="Times New Roman" w:hAnsi="Segoe UI" w:cs="Segoe UI"/>
+          <w:color w:val="24292E"/>
+          <w:sz w:val="24"/>
+          <w:szCs w:val="24"/>
+          <w:lang w:eastAsia="da-DK"/>
+        </w:rPr>
+        <w:t>immunitet</w:t>
+      </w:r>
+      <w:r>
+        <w:rPr>
+          <w:rFonts w:ascii="Segoe UI" w:eastAsia="Times New Roman" w:hAnsi="Segoe UI" w:cs="Segoe UI"/>
+          <w:color w:val="24292E"/>
+          <w:sz w:val="24"/>
+          <w:szCs w:val="24"/>
+          <w:lang w:eastAsia="da-DK"/>
+        </w:rPr>
+        <w:t>.</w:t>
       </w:r>
     </w:p>
     <w:p>
@@ -1751,7 +1879,28 @@
           <w:szCs w:val="24"/>
           <w:lang w:eastAsia="da-DK"/>
         </w:rPr>
-        <w:t xml:space="preserve">Spiller </w:t>
+        <w:t>Spille</w:t>
+      </w:r>
+      <w:r>
+        <w:rPr>
+          <w:rFonts w:ascii="Segoe UI" w:eastAsia="Times New Roman" w:hAnsi="Segoe UI" w:cs="Segoe UI"/>
+          <w:color w:val="24292E"/>
+          <w:sz w:val="24"/>
+          <w:szCs w:val="24"/>
+          <w:lang w:eastAsia="da-DK"/>
+        </w:rPr>
+        <w:t>t</w:t>
+      </w:r>
+      <w:proofErr w:type="spellEnd"/>
+      <w:r>
+        <w:rPr>
+          <w:rFonts w:ascii="Segoe UI" w:eastAsia="Times New Roman" w:hAnsi="Segoe UI" w:cs="Segoe UI"/>
+          <w:color w:val="24292E"/>
+          <w:sz w:val="24"/>
+          <w:szCs w:val="24"/>
+          <w:lang w:eastAsia="da-DK"/>
+        </w:rPr>
+        <w:t xml:space="preserve"> </w:t>
       </w:r>
       <w:r>
         <w:rPr>
@@ -1764,27 +1913,60 @@
         </w:rPr>
         <w:t>kunne have</w:t>
       </w:r>
-    </w:p>
-    <w:p>
-      <w:pPr>
-        <w:pStyle w:val="Overskrift2"/>
-        <w:rPr>
-          <w:lang w:val="en-US"/>
-        </w:rPr>
-      </w:pPr>
-      <w:r>
-        <w:rPr>
-          <w:lang w:val="en-US"/>
-        </w:rPr>
-        <w:t>Won’t Ha</w:t>
-      </w:r>
-      <w:bookmarkStart w:id="0" w:name="_GoBack"/>
-      <w:bookmarkEnd w:id="0"/>
-      <w:r>
-        <w:rPr>
-          <w:lang w:val="en-US"/>
-        </w:rPr>
-        <w:t>ve this time</w:t>
+      <w:r>
+        <w:rPr>
+          <w:rFonts w:ascii="Segoe UI" w:eastAsia="Times New Roman" w:hAnsi="Segoe UI" w:cs="Segoe UI"/>
+          <w:b/>
+          <w:color w:val="24292E"/>
+          <w:sz w:val="24"/>
+          <w:szCs w:val="24"/>
+          <w:lang w:eastAsia="da-DK"/>
+        </w:rPr>
+        <w:t xml:space="preserve"> </w:t>
+      </w:r>
+      <w:proofErr w:type="spellStart"/>
+      <w:r>
+        <w:rPr>
+          <w:rFonts w:ascii="Segoe UI" w:eastAsia="Times New Roman" w:hAnsi="Segoe UI" w:cs="Segoe UI"/>
+          <w:color w:val="24292E"/>
+          <w:sz w:val="24"/>
+          <w:szCs w:val="24"/>
+          <w:lang w:eastAsia="da-DK"/>
+        </w:rPr>
+        <w:t>pathfindning</w:t>
+      </w:r>
+      <w:proofErr w:type="spellEnd"/>
+      <w:r>
+        <w:rPr>
+          <w:rFonts w:ascii="Segoe UI" w:eastAsia="Times New Roman" w:hAnsi="Segoe UI" w:cs="Segoe UI"/>
+          <w:color w:val="24292E"/>
+          <w:sz w:val="24"/>
+          <w:szCs w:val="24"/>
+          <w:lang w:eastAsia="da-DK"/>
+        </w:rPr>
+        <w:t xml:space="preserve"> </w:t>
+      </w:r>
+      <w:ins w:id="28" w:author="Tonni Lutze" w:date="2018-09-12T10:56:00Z">
+        <w:r>
+          <w:rPr>
+            <w:rFonts w:ascii="Segoe UI" w:eastAsia="Times New Roman" w:hAnsi="Segoe UI" w:cs="Segoe UI"/>
+            <w:color w:val="24292E"/>
+            <w:sz w:val="24"/>
+            <w:szCs w:val="24"/>
+            <w:lang w:eastAsia="da-DK"/>
+          </w:rPr>
+          <w:t xml:space="preserve">ved brug af en </w:t>
+        </w:r>
+      </w:ins>
+      <w:r>
+        <w:rPr>
+          <w:rFonts w:ascii="Segoe UI" w:eastAsia="Times New Roman" w:hAnsi="Segoe UI" w:cs="Segoe UI"/>
+          <w:color w:val="24292E"/>
+          <w:sz w:val="24"/>
+          <w:szCs w:val="24"/>
+          <w:lang w:eastAsia="da-DK"/>
+        </w:rPr>
+        <w:t>algoritme som a*.</w:t>
       </w:r>
     </w:p>
     <w:p>
@@ -1808,38 +1990,71 @@
           <w:szCs w:val="24"/>
           <w:lang w:eastAsia="da-DK"/>
         </w:rPr>
-        <w:t xml:space="preserve">Spillet vil </w:t>
-      </w:r>
-      <w:r>
-        <w:rPr>
-          <w:rFonts w:ascii="Segoe UI" w:eastAsia="Times New Roman" w:hAnsi="Segoe UI" w:cs="Segoe UI"/>
-          <w:b/>
-          <w:color w:val="24292E"/>
-          <w:sz w:val="24"/>
-          <w:szCs w:val="24"/>
-          <w:lang w:eastAsia="da-DK"/>
-        </w:rPr>
-        <w:t>ikke have</w:t>
-      </w:r>
-      <w:r>
-        <w:rPr>
-          <w:rFonts w:ascii="Segoe UI" w:eastAsia="Times New Roman" w:hAnsi="Segoe UI" w:cs="Segoe UI"/>
-          <w:color w:val="24292E"/>
-          <w:sz w:val="24"/>
-          <w:szCs w:val="24"/>
-          <w:lang w:eastAsia="da-DK"/>
-        </w:rPr>
-        <w:t xml:space="preserve"> f</w:t>
-      </w:r>
-      <w:r>
-        <w:rPr>
-          <w:rFonts w:ascii="Segoe UI" w:eastAsia="Times New Roman" w:hAnsi="Segoe UI" w:cs="Segoe UI"/>
-          <w:color w:val="24292E"/>
-          <w:sz w:val="24"/>
-          <w:szCs w:val="24"/>
-          <w:lang w:eastAsia="da-DK"/>
-        </w:rPr>
-        <w:t>lyvende enheder</w:t>
+        <w:t>Spille</w:t>
+      </w:r>
+      <w:r>
+        <w:rPr>
+          <w:rFonts w:ascii="Segoe UI" w:eastAsia="Times New Roman" w:hAnsi="Segoe UI" w:cs="Segoe UI"/>
+          <w:color w:val="24292E"/>
+          <w:sz w:val="24"/>
+          <w:szCs w:val="24"/>
+          <w:lang w:eastAsia="da-DK"/>
+        </w:rPr>
+        <w:t>t</w:t>
+      </w:r>
+      <w:r>
+        <w:rPr>
+          <w:rFonts w:ascii="Segoe UI" w:eastAsia="Times New Roman" w:hAnsi="Segoe UI" w:cs="Segoe UI"/>
+          <w:color w:val="24292E"/>
+          <w:sz w:val="24"/>
+          <w:szCs w:val="24"/>
+          <w:lang w:eastAsia="da-DK"/>
+        </w:rPr>
+        <w:t xml:space="preserve"> </w:t>
+      </w:r>
+      <w:r>
+        <w:rPr>
+          <w:rFonts w:ascii="Segoe UI" w:eastAsia="Times New Roman" w:hAnsi="Segoe UI" w:cs="Segoe UI"/>
+          <w:b/>
+          <w:color w:val="24292E"/>
+          <w:sz w:val="24"/>
+          <w:szCs w:val="24"/>
+          <w:lang w:eastAsia="da-DK"/>
+        </w:rPr>
+        <w:t>kunne have</w:t>
+      </w:r>
+      <w:r>
+        <w:rPr>
+          <w:rFonts w:ascii="Segoe UI" w:eastAsia="Times New Roman" w:hAnsi="Segoe UI" w:cs="Segoe UI"/>
+          <w:b/>
+          <w:color w:val="24292E"/>
+          <w:sz w:val="24"/>
+          <w:szCs w:val="24"/>
+          <w:lang w:eastAsia="da-DK"/>
+        </w:rPr>
+        <w:t xml:space="preserve"> </w:t>
+      </w:r>
+      <w:proofErr w:type="spellStart"/>
+      <w:r>
+        <w:rPr>
+          <w:rFonts w:ascii="Segoe UI" w:eastAsia="Times New Roman" w:hAnsi="Segoe UI" w:cs="Segoe UI"/>
+          <w:color w:val="24292E"/>
+          <w:sz w:val="24"/>
+          <w:szCs w:val="24"/>
+          <w:lang w:eastAsia="da-DK"/>
+        </w:rPr>
+        <w:t>muliti</w:t>
+      </w:r>
+      <w:proofErr w:type="spellEnd"/>
+      <w:r>
+        <w:rPr>
+          <w:rFonts w:ascii="Segoe UI" w:eastAsia="Times New Roman" w:hAnsi="Segoe UI" w:cs="Segoe UI"/>
+          <w:color w:val="24292E"/>
+          <w:sz w:val="24"/>
+          <w:szCs w:val="24"/>
+          <w:lang w:eastAsia="da-DK"/>
+        </w:rPr>
+        <w:t xml:space="preserve"> player gameplay.</w:t>
       </w:r>
     </w:p>
     <w:p>
@@ -1863,28 +2078,59 @@
           <w:szCs w:val="24"/>
           <w:lang w:eastAsia="da-DK"/>
         </w:rPr>
-        <w:t xml:space="preserve">Spillet vil </w:t>
-      </w:r>
-      <w:r>
-        <w:rPr>
-          <w:rFonts w:ascii="Segoe UI" w:eastAsia="Times New Roman" w:hAnsi="Segoe UI" w:cs="Segoe UI"/>
-          <w:b/>
-          <w:color w:val="24292E"/>
-          <w:sz w:val="24"/>
-          <w:szCs w:val="24"/>
-          <w:lang w:eastAsia="da-DK"/>
-        </w:rPr>
-        <w:t>ikke have</w:t>
-      </w:r>
-      <w:r>
-        <w:rPr>
-          <w:rFonts w:ascii="Segoe UI" w:eastAsia="Times New Roman" w:hAnsi="Segoe UI" w:cs="Segoe UI"/>
-          <w:color w:val="24292E"/>
-          <w:sz w:val="24"/>
-          <w:szCs w:val="24"/>
-          <w:lang w:eastAsia="da-DK"/>
-        </w:rPr>
-        <w:t xml:space="preserve"> mulighed for at bygge på stilen</w:t>
+        <w:t>Spille</w:t>
+      </w:r>
+      <w:r>
+        <w:rPr>
+          <w:rFonts w:ascii="Segoe UI" w:eastAsia="Times New Roman" w:hAnsi="Segoe UI" w:cs="Segoe UI"/>
+          <w:color w:val="24292E"/>
+          <w:sz w:val="24"/>
+          <w:szCs w:val="24"/>
+          <w:lang w:eastAsia="da-DK"/>
+        </w:rPr>
+        <w:t>t</w:t>
+      </w:r>
+      <w:r>
+        <w:rPr>
+          <w:rFonts w:ascii="Segoe UI" w:eastAsia="Times New Roman" w:hAnsi="Segoe UI" w:cs="Segoe UI"/>
+          <w:color w:val="24292E"/>
+          <w:sz w:val="24"/>
+          <w:szCs w:val="24"/>
+          <w:lang w:eastAsia="da-DK"/>
+        </w:rPr>
+        <w:t xml:space="preserve"> </w:t>
+      </w:r>
+      <w:r>
+        <w:rPr>
+          <w:rFonts w:ascii="Segoe UI" w:eastAsia="Times New Roman" w:hAnsi="Segoe UI" w:cs="Segoe UI"/>
+          <w:b/>
+          <w:color w:val="24292E"/>
+          <w:sz w:val="24"/>
+          <w:szCs w:val="24"/>
+          <w:lang w:eastAsia="da-DK"/>
+        </w:rPr>
+        <w:t>kunne have</w:t>
+      </w:r>
+      <w:r>
+        <w:rPr>
+          <w:rFonts w:ascii="Segoe UI" w:eastAsia="Times New Roman" w:hAnsi="Segoe UI" w:cs="Segoe UI"/>
+          <w:b/>
+          <w:color w:val="24292E"/>
+          <w:sz w:val="24"/>
+          <w:szCs w:val="24"/>
+          <w:lang w:eastAsia="da-DK"/>
+        </w:rPr>
+        <w:t xml:space="preserve"> </w:t>
+      </w:r>
+      <w:r>
+        <w:rPr>
+          <w:rFonts w:ascii="Segoe UI" w:eastAsia="Times New Roman" w:hAnsi="Segoe UI" w:cs="Segoe UI"/>
+          <w:color w:val="24292E"/>
+          <w:sz w:val="24"/>
+          <w:szCs w:val="24"/>
+          <w:lang w:eastAsia="da-DK"/>
+        </w:rPr>
+        <w:t>mulighed for at skift hastighed på spilles forløb.</w:t>
       </w:r>
     </w:p>
     <w:p>
@@ -1900,6 +2146,310 @@
           <w:lang w:eastAsia="da-DK"/>
         </w:rPr>
       </w:pPr>
+      <w:r>
+        <w:rPr>
+          <w:rFonts w:ascii="Segoe UI" w:eastAsia="Times New Roman" w:hAnsi="Segoe UI" w:cs="Segoe UI"/>
+          <w:color w:val="24292E"/>
+          <w:sz w:val="24"/>
+          <w:szCs w:val="24"/>
+          <w:lang w:eastAsia="da-DK"/>
+        </w:rPr>
+        <w:t>Spille</w:t>
+      </w:r>
+      <w:r>
+        <w:rPr>
+          <w:rFonts w:ascii="Segoe UI" w:eastAsia="Times New Roman" w:hAnsi="Segoe UI" w:cs="Segoe UI"/>
+          <w:color w:val="24292E"/>
+          <w:sz w:val="24"/>
+          <w:szCs w:val="24"/>
+          <w:lang w:eastAsia="da-DK"/>
+        </w:rPr>
+        <w:t>t</w:t>
+      </w:r>
+      <w:r>
+        <w:rPr>
+          <w:rFonts w:ascii="Segoe UI" w:eastAsia="Times New Roman" w:hAnsi="Segoe UI" w:cs="Segoe UI"/>
+          <w:color w:val="24292E"/>
+          <w:sz w:val="24"/>
+          <w:szCs w:val="24"/>
+          <w:lang w:eastAsia="da-DK"/>
+        </w:rPr>
+        <w:t xml:space="preserve"> </w:t>
+      </w:r>
+      <w:r>
+        <w:rPr>
+          <w:rFonts w:ascii="Segoe UI" w:eastAsia="Times New Roman" w:hAnsi="Segoe UI" w:cs="Segoe UI"/>
+          <w:b/>
+          <w:color w:val="24292E"/>
+          <w:sz w:val="24"/>
+          <w:szCs w:val="24"/>
+          <w:lang w:eastAsia="da-DK"/>
+        </w:rPr>
+        <w:t>kunne have</w:t>
+      </w:r>
+      <w:r>
+        <w:rPr>
+          <w:rFonts w:ascii="Segoe UI" w:eastAsia="Times New Roman" w:hAnsi="Segoe UI" w:cs="Segoe UI"/>
+          <w:b/>
+          <w:color w:val="24292E"/>
+          <w:sz w:val="24"/>
+          <w:szCs w:val="24"/>
+          <w:lang w:eastAsia="da-DK"/>
+        </w:rPr>
+        <w:t xml:space="preserve"> </w:t>
+      </w:r>
+      <w:r>
+        <w:rPr>
+          <w:rFonts w:ascii="Segoe UI" w:eastAsia="Times New Roman" w:hAnsi="Segoe UI" w:cs="Segoe UI"/>
+          <w:color w:val="24292E"/>
+          <w:sz w:val="24"/>
+          <w:szCs w:val="24"/>
+          <w:lang w:eastAsia="da-DK"/>
+        </w:rPr>
+        <w:t xml:space="preserve">enheder med </w:t>
+      </w:r>
+      <w:proofErr w:type="gramStart"/>
+      <w:r>
+        <w:rPr>
+          <w:rFonts w:ascii="Segoe UI" w:eastAsia="Times New Roman" w:hAnsi="Segoe UI" w:cs="Segoe UI"/>
+          <w:color w:val="24292E"/>
+          <w:sz w:val="24"/>
+          <w:szCs w:val="24"/>
+          <w:lang w:eastAsia="da-DK"/>
+        </w:rPr>
+        <w:t>forskellig</w:t>
+      </w:r>
+      <w:proofErr w:type="gramEnd"/>
+      <w:ins w:id="29" w:author="Tonni Lutze" w:date="2018-09-12T10:57:00Z">
+        <w:r>
+          <w:rPr>
+            <w:rFonts w:ascii="Segoe UI" w:eastAsia="Times New Roman" w:hAnsi="Segoe UI" w:cs="Segoe UI"/>
+            <w:color w:val="24292E"/>
+            <w:sz w:val="24"/>
+            <w:szCs w:val="24"/>
+            <w:lang w:eastAsia="da-DK"/>
+          </w:rPr>
+          <w:t xml:space="preserve"> hastigheder</w:t>
+        </w:r>
+      </w:ins>
+      <w:r>
+        <w:rPr>
+          <w:rFonts w:ascii="Segoe UI" w:eastAsia="Times New Roman" w:hAnsi="Segoe UI" w:cs="Segoe UI"/>
+          <w:color w:val="24292E"/>
+          <w:sz w:val="24"/>
+          <w:szCs w:val="24"/>
+          <w:lang w:eastAsia="da-DK"/>
+        </w:rPr>
+        <w:t xml:space="preserve"> </w:t>
+      </w:r>
+      <w:del w:id="30" w:author="Tonni Lutze" w:date="2018-09-12T10:57:00Z">
+        <w:r>
+          <w:rPr>
+            <w:rFonts w:ascii="Segoe UI" w:eastAsia="Times New Roman" w:hAnsi="Segoe UI" w:cs="Segoe UI"/>
+            <w:color w:val="24292E"/>
+            <w:sz w:val="24"/>
+            <w:szCs w:val="24"/>
+            <w:lang w:eastAsia="da-DK"/>
+          </w:rPr>
+          <w:delText>fart</w:delText>
+        </w:r>
+      </w:del>
+      <w:r>
+        <w:rPr>
+          <w:rFonts w:ascii="Segoe UI" w:eastAsia="Times New Roman" w:hAnsi="Segoe UI" w:cs="Segoe UI"/>
+          <w:color w:val="24292E"/>
+          <w:sz w:val="24"/>
+          <w:szCs w:val="24"/>
+          <w:lang w:eastAsia="da-DK"/>
+        </w:rPr>
+        <w:t>.</w:t>
+      </w:r>
+    </w:p>
+    <w:p>
+      <w:pPr>
+        <w:shd w:val="clear" w:color="auto" w:fill="FFFFFF"/>
+        <w:spacing w:after="0" w:line="240" w:lineRule="auto"/>
+        <w:ind w:left="360"/>
+        <w:rPr>
+          <w:del w:id="31" w:author="Tonni Lutze" w:date="2018-09-12T10:58:00Z"/>
+          <w:rFonts w:ascii="Segoe UI" w:eastAsia="Times New Roman" w:hAnsi="Segoe UI" w:cs="Segoe UI"/>
+          <w:color w:val="24292E"/>
+          <w:sz w:val="24"/>
+          <w:szCs w:val="24"/>
+          <w:lang w:eastAsia="da-DK"/>
+        </w:rPr>
+      </w:pPr>
+      <w:del w:id="32" w:author="Tonni Lutze" w:date="2018-09-12T10:58:00Z">
+        <w:r>
+          <w:rPr>
+            <w:rFonts w:ascii="Segoe UI" w:eastAsia="Times New Roman" w:hAnsi="Segoe UI" w:cs="Segoe UI"/>
+            <w:color w:val="24292E"/>
+            <w:sz w:val="24"/>
+            <w:szCs w:val="24"/>
+            <w:lang w:eastAsia="da-DK"/>
+          </w:rPr>
+          <w:delText xml:space="preserve">Spiller </w:delText>
+        </w:r>
+        <w:r>
+          <w:rPr>
+            <w:rFonts w:ascii="Segoe UI" w:eastAsia="Times New Roman" w:hAnsi="Segoe UI" w:cs="Segoe UI"/>
+            <w:b/>
+            <w:color w:val="24292E"/>
+            <w:sz w:val="24"/>
+            <w:szCs w:val="24"/>
+            <w:lang w:eastAsia="da-DK"/>
+          </w:rPr>
+          <w:delText>kunne have</w:delText>
+        </w:r>
+      </w:del>
+    </w:p>
+    <w:p>
+      <w:pPr>
+        <w:pStyle w:val="Overskrift2"/>
+      </w:pPr>
+      <w:r>
+        <w:t>Won’t Have this time</w:t>
+      </w:r>
+    </w:p>
+    <w:p>
+      <w:pPr>
+        <w:shd w:val="clear" w:color="auto" w:fill="FFFFFF"/>
+        <w:spacing w:after="0" w:line="240" w:lineRule="auto"/>
+        <w:ind w:left="360"/>
+        <w:rPr>
+          <w:rFonts w:ascii="Segoe UI" w:eastAsia="Times New Roman" w:hAnsi="Segoe UI" w:cs="Segoe UI"/>
+          <w:color w:val="24292E"/>
+          <w:sz w:val="24"/>
+          <w:szCs w:val="24"/>
+          <w:lang w:eastAsia="da-DK"/>
+        </w:rPr>
+      </w:pPr>
+      <w:r>
+        <w:rPr>
+          <w:rFonts w:ascii="Segoe UI" w:eastAsia="Times New Roman" w:hAnsi="Segoe UI" w:cs="Segoe UI"/>
+          <w:color w:val="24292E"/>
+          <w:sz w:val="24"/>
+          <w:szCs w:val="24"/>
+          <w:lang w:eastAsia="da-DK"/>
+        </w:rPr>
+        <w:t xml:space="preserve">Spillet vil </w:t>
+      </w:r>
+      <w:r>
+        <w:rPr>
+          <w:rFonts w:ascii="Segoe UI" w:eastAsia="Times New Roman" w:hAnsi="Segoe UI" w:cs="Segoe UI"/>
+          <w:b/>
+          <w:color w:val="24292E"/>
+          <w:sz w:val="24"/>
+          <w:szCs w:val="24"/>
+          <w:lang w:eastAsia="da-DK"/>
+        </w:rPr>
+        <w:t>ikke have</w:t>
+      </w:r>
+      <w:r>
+        <w:rPr>
+          <w:rFonts w:ascii="Segoe UI" w:eastAsia="Times New Roman" w:hAnsi="Segoe UI" w:cs="Segoe UI"/>
+          <w:color w:val="24292E"/>
+          <w:sz w:val="24"/>
+          <w:szCs w:val="24"/>
+          <w:lang w:eastAsia="da-DK"/>
+        </w:rPr>
+        <w:t xml:space="preserve"> f</w:t>
+      </w:r>
+      <w:r>
+        <w:rPr>
+          <w:rFonts w:ascii="Segoe UI" w:eastAsia="Times New Roman" w:hAnsi="Segoe UI" w:cs="Segoe UI"/>
+          <w:color w:val="24292E"/>
+          <w:sz w:val="24"/>
+          <w:szCs w:val="24"/>
+          <w:lang w:eastAsia="da-DK"/>
+        </w:rPr>
+        <w:t>lyvende enheder</w:t>
+      </w:r>
+    </w:p>
+    <w:p>
+      <w:pPr>
+        <w:shd w:val="clear" w:color="auto" w:fill="FFFFFF"/>
+        <w:spacing w:after="0" w:line="240" w:lineRule="auto"/>
+        <w:ind w:left="360"/>
+        <w:rPr>
+          <w:del w:id="33" w:author="Tonni Lutze" w:date="2018-09-12T11:05:00Z"/>
+          <w:rFonts w:ascii="Segoe UI" w:eastAsia="Times New Roman" w:hAnsi="Segoe UI" w:cs="Segoe UI"/>
+          <w:color w:val="24292E"/>
+          <w:sz w:val="24"/>
+          <w:szCs w:val="24"/>
+          <w:lang w:eastAsia="da-DK"/>
+        </w:rPr>
+      </w:pPr>
+      <w:r>
+        <w:rPr>
+          <w:rFonts w:ascii="Segoe UI" w:eastAsia="Times New Roman" w:hAnsi="Segoe UI" w:cs="Segoe UI"/>
+          <w:color w:val="24292E"/>
+          <w:sz w:val="24"/>
+          <w:szCs w:val="24"/>
+          <w:lang w:eastAsia="da-DK"/>
+        </w:rPr>
+        <w:t xml:space="preserve">Spillet vil </w:t>
+      </w:r>
+      <w:r>
+        <w:rPr>
+          <w:rFonts w:ascii="Segoe UI" w:eastAsia="Times New Roman" w:hAnsi="Segoe UI" w:cs="Segoe UI"/>
+          <w:b/>
+          <w:color w:val="24292E"/>
+          <w:sz w:val="24"/>
+          <w:szCs w:val="24"/>
+          <w:lang w:eastAsia="da-DK"/>
+        </w:rPr>
+        <w:t>ikke have</w:t>
+      </w:r>
+      <w:r>
+        <w:rPr>
+          <w:rFonts w:ascii="Segoe UI" w:eastAsia="Times New Roman" w:hAnsi="Segoe UI" w:cs="Segoe UI"/>
+          <w:color w:val="24292E"/>
+          <w:sz w:val="24"/>
+          <w:szCs w:val="24"/>
+          <w:lang w:eastAsia="da-DK"/>
+        </w:rPr>
+        <w:t xml:space="preserve"> mulighed for at bygge på sti</w:t>
+      </w:r>
+      <w:del w:id="34" w:author="Tonni Lutze" w:date="2018-09-12T11:05:00Z">
+        <w:r>
+          <w:rPr>
+            <w:rFonts w:ascii="Segoe UI" w:eastAsia="Times New Roman" w:hAnsi="Segoe UI" w:cs="Segoe UI"/>
+            <w:color w:val="24292E"/>
+            <w:sz w:val="24"/>
+            <w:szCs w:val="24"/>
+            <w:lang w:eastAsia="da-DK"/>
+          </w:rPr>
+          <w:delText>l</w:delText>
+        </w:r>
+      </w:del>
+      <w:r>
+        <w:rPr>
+          <w:rFonts w:ascii="Segoe UI" w:eastAsia="Times New Roman" w:hAnsi="Segoe UI" w:cs="Segoe UI"/>
+          <w:color w:val="24292E"/>
+          <w:sz w:val="24"/>
+          <w:szCs w:val="24"/>
+          <w:lang w:eastAsia="da-DK"/>
+        </w:rPr>
+        <w:t>en</w:t>
+      </w:r>
+    </w:p>
+    <w:p>
+      <w:pPr>
+        <w:shd w:val="clear" w:color="auto" w:fill="FFFFFF"/>
+        <w:spacing w:after="0" w:line="240" w:lineRule="auto"/>
+        <w:ind w:left="360"/>
+        <w:rPr>
+          <w:del w:id="35" w:author="Tonni Lutze" w:date="2018-09-12T11:05:00Z"/>
+          <w:rFonts w:ascii="Segoe UI" w:eastAsia="Times New Roman" w:hAnsi="Segoe UI" w:cs="Segoe UI"/>
+          <w:color w:val="24292E"/>
+          <w:sz w:val="24"/>
+          <w:szCs w:val="24"/>
+          <w:lang w:eastAsia="da-DK"/>
+        </w:rPr>
+      </w:pPr>
+      <w:bookmarkStart w:id="36" w:name="_GoBack"/>
+      <w:bookmarkEnd w:id="36"/>
     </w:p>
     <w:p>
       <w:pPr>
@@ -2071,6 +2621,14 @@
     <w:abstractNumId w:val="0"/>
   </w:num>
 </w:numbering>
+</file>
+
+<file path=word/people.xml><?xml version="1.0" encoding="utf-8"?>
+<w15:people xmlns:wpc="http://schemas.microsoft.com/office/word/2010/wordprocessingCanvas" xmlns:cx="http://schemas.microsoft.com/office/drawing/2014/chartex" xmlns:cx1="http://schemas.microsoft.com/office/drawing/2015/9/8/chartex" xmlns:cx2="http://schemas.microsoft.com/office/drawing/2015/10/21/chartex" xmlns:cx3="http://schemas.microsoft.com/office/drawing/2016/5/9/chartex" xmlns:cx4="http://schemas.microsoft.com/office/drawing/2016/5/10/chartex" xmlns:cx5="http://schemas.microsoft.com/office/drawing/2016/5/11/chartex" xmlns:cx6="http://schemas.microsoft.com/office/drawing/2016/5/12/chartex" xmlns:cx7="http://schemas.microsoft.com/office/drawing/2016/5/13/chartex" xmlns:cx8="http://schemas.microsoft.com/office/drawing/2016/5/14/chartex" xmlns:mc="http://schemas.openxmlformats.org/markup-compatibility/2006" xmlns:aink="http://schemas.microsoft.com/office/drawing/2016/ink" xmlns:am3d="http://schemas.microsoft.com/office/drawing/2017/model3d" xmlns:o="urn:schemas-microsoft-com:office:office" xmlns:r="http://schemas.openxmlformats.org/officeDocument/2006/relationships" xmlns:m="http://schemas.openxmlformats.org/officeDocument/2006/math" xmlns:v="urn:schemas-microsoft-com:vml" xmlns:wp14="http://schemas.microsoft.com/office/word/2010/wordprocessingDrawing" xmlns:wp="http://schemas.openxmlformats.org/drawingml/2006/wordprocessingDrawing" xmlns:w10="urn:schemas-microsoft-com:office:word" xmlns:w="http://schemas.openxmlformats.org/wordprocessingml/2006/main" xmlns:w14="http://schemas.microsoft.com/office/word/2010/wordml" xmlns:w15="http://schemas.microsoft.com/office/word/2012/wordml" xmlns:w16cid="http://schemas.microsoft.com/office/word/2016/wordml/cid" xmlns:w16se="http://schemas.microsoft.com/office/word/2015/wordml/symex" xmlns:wpg="http://schemas.microsoft.com/office/word/2010/wordprocessingGroup" xmlns:wpi="http://schemas.microsoft.com/office/word/2010/wordprocessingInk" xmlns:wne="http://schemas.microsoft.com/office/word/2006/wordml" xmlns:wps="http://schemas.microsoft.com/office/word/2010/wordprocessingShape" mc:Ignorable="w14 w15 w16se w16cid wp14">
+  <w15:person w15:author="Tonni Lutze">
+    <w15:presenceInfo w15:providerId="Windows Live" w15:userId="74ee74243c9756c0"/>
+  </w15:person>
+</w15:people>
 </file>
 
 <file path=word/styles.xml><?xml version="1.0" encoding="utf-8"?>
@@ -2626,6 +3184,36 @@
       <w:szCs w:val="26"/>
     </w:rPr>
   </w:style>
+  <w:style w:type="paragraph" w:styleId="Markeringsbobletekst">
+    <w:name w:val="Balloon Text"/>
+    <w:basedOn w:val="Normal"/>
+    <w:link w:val="MarkeringsbobletekstTegn"/>
+    <w:uiPriority w:val="99"/>
+    <w:semiHidden/>
+    <w:unhideWhenUsed/>
+    <w:rsid w:val="007F35C5"/>
+    <w:pPr>
+      <w:spacing w:after="0" w:line="240" w:lineRule="auto"/>
+    </w:pPr>
+    <w:rPr>
+      <w:rFonts w:ascii="Segoe UI" w:hAnsi="Segoe UI" w:cs="Segoe UI"/>
+      <w:sz w:val="18"/>
+      <w:szCs w:val="18"/>
+    </w:rPr>
+  </w:style>
+  <w:style w:type="character" w:customStyle="1" w:styleId="MarkeringsbobletekstTegn">
+    <w:name w:val="Markeringsbobletekst Tegn"/>
+    <w:basedOn w:val="Standardskrifttypeiafsnit"/>
+    <w:link w:val="Markeringsbobletekst"/>
+    <w:uiPriority w:val="99"/>
+    <w:semiHidden/>
+    <w:rsid w:val="007F35C5"/>
+    <w:rPr>
+      <w:rFonts w:ascii="Segoe UI" w:hAnsi="Segoe UI" w:cs="Segoe UI"/>
+      <w:sz w:val="18"/>
+      <w:szCs w:val="18"/>
+    </w:rPr>
+  </w:style>
 </w:styles>
 </file>
 

</xml_diff>

<commit_message>
Addition to MoSCoW + Start on FURPS
</commit_message>
<xml_diff>
--- a/Dokumenter/KravSpec/MoSCoW.docx
+++ b/Dokumenter/KravSpec/MoSCoW.docx
@@ -49,6 +49,9 @@
           <w:lang w:eastAsia="da-DK"/>
         </w:rPr>
       </w:pPr>
+      <w:bookmarkStart w:id="0" w:name="_Hlk524514897"/>
+      <w:bookmarkStart w:id="1" w:name="_GoBack"/>
+      <w:bookmarkEnd w:id="1"/>
       <w:r>
         <w:rPr>
           <w:rFonts w:ascii="Segoe UI" w:eastAsia="Times New Roman" w:hAnsi="Segoe UI" w:cs="Segoe UI"/>
@@ -188,7 +191,7 @@
         </w:rPr>
         <w:t xml:space="preserve"> skal have </w:t>
       </w:r>
-      <w:del w:id="0" w:author="Tonni Lutze" w:date="2018-09-12T10:39:00Z">
+      <w:del w:id="2" w:author="Tonni Lutze" w:date="2018-09-12T10:39:00Z">
         <w:r>
           <w:rPr>
             <w:rFonts w:ascii="Segoe UI" w:eastAsia="Times New Roman" w:hAnsi="Segoe UI" w:cs="Segoe UI"/>
@@ -212,7 +215,7 @@
           <w:delText>n web side front</w:delText>
         </w:r>
       </w:del>
-      <w:ins w:id="1" w:author="Tonni Lutze" w:date="2018-09-12T10:39:00Z">
+      <w:ins w:id="3" w:author="Tonni Lutze" w:date="2018-09-12T10:39:00Z">
         <w:r>
           <w:rPr>
             <w:rFonts w:ascii="Segoe UI" w:eastAsia="Times New Roman" w:hAnsi="Segoe UI" w:cs="Segoe UI"/>
@@ -225,7 +228,7 @@
           <w:t xml:space="preserve"> </w:t>
         </w:r>
       </w:ins>
-      <w:ins w:id="2" w:author="Tonni Lutze" w:date="2018-09-12T10:40:00Z">
+      <w:ins w:id="4" w:author="Tonni Lutze" w:date="2018-09-12T10:40:00Z">
         <w:r>
           <w:rPr>
             <w:rFonts w:ascii="Segoe UI" w:eastAsia="Times New Roman" w:hAnsi="Segoe UI" w:cs="Segoe UI"/>
@@ -273,7 +276,7 @@
         </w:rPr>
         <w:t xml:space="preserve"> </w:t>
       </w:r>
-      <w:del w:id="3" w:author="Tonni Lutze" w:date="2018-09-12T10:40:00Z">
+      <w:del w:id="5" w:author="Tonni Lutze" w:date="2018-09-12T10:40:00Z">
         <w:r>
           <w:rPr>
             <w:rFonts w:ascii="Segoe UI" w:eastAsia="Times New Roman" w:hAnsi="Segoe UI" w:cs="Segoe UI"/>
@@ -367,7 +370,7 @@
         </w:rPr>
         <w:t xml:space="preserve"> af enheder/fjen</w:t>
       </w:r>
-      <w:ins w:id="4" w:author="Tonni Lutze" w:date="2018-09-12T10:40:00Z">
+      <w:ins w:id="6" w:author="Tonni Lutze" w:date="2018-09-12T10:40:00Z">
         <w:r>
           <w:rPr>
             <w:rFonts w:ascii="Segoe UI" w:eastAsia="Times New Roman" w:hAnsi="Segoe UI" w:cs="Segoe UI"/>
@@ -588,7 +591,7 @@
         </w:rPr>
         <w:t xml:space="preserve">single player </w:t>
       </w:r>
-      <w:del w:id="5" w:author="Tonni Lutze" w:date="2018-09-12T10:41:00Z">
+      <w:del w:id="7" w:author="Tonni Lutze" w:date="2018-09-12T10:41:00Z">
         <w:r>
           <w:rPr>
             <w:rFonts w:ascii="Segoe UI" w:eastAsia="Times New Roman" w:hAnsi="Segoe UI" w:cs="Segoe UI"/>
@@ -601,7 +604,7 @@
           <w:delText>mulighed</w:delText>
         </w:r>
       </w:del>
-      <w:ins w:id="6" w:author="Tonni Lutze" w:date="2018-09-12T10:41:00Z">
+      <w:ins w:id="8" w:author="Tonni Lutze" w:date="2018-09-12T10:41:00Z">
         <w:r>
           <w:rPr>
             <w:rFonts w:ascii="Segoe UI" w:eastAsia="Times New Roman" w:hAnsi="Segoe UI" w:cs="Segoe UI"/>
@@ -673,7 +676,7 @@
         </w:rPr>
         <w:t>en database der en holde styr på high scor</w:t>
       </w:r>
-      <w:ins w:id="7" w:author="Tonni Lutze" w:date="2018-09-12T10:41:00Z">
+      <w:ins w:id="9" w:author="Tonni Lutze" w:date="2018-09-12T10:41:00Z">
         <w:r>
           <w:rPr>
             <w:rFonts w:ascii="Segoe UI" w:eastAsia="Times New Roman" w:hAnsi="Segoe UI" w:cs="Segoe UI"/>
@@ -757,7 +760,7 @@
         </w:rPr>
         <w:t xml:space="preserve">mulighed for at købe tårne for </w:t>
       </w:r>
-      <w:ins w:id="8" w:author="Tonni Lutze" w:date="2018-09-12T10:42:00Z">
+      <w:ins w:id="10" w:author="Tonni Lutze" w:date="2018-09-12T10:42:00Z">
         <w:r>
           <w:rPr>
             <w:rFonts w:ascii="Segoe UI" w:eastAsia="Times New Roman" w:hAnsi="Segoe UI" w:cs="Segoe UI"/>
@@ -770,7 +773,7 @@
           <w:t xml:space="preserve">en økonomisk enhed </w:t>
         </w:r>
       </w:ins>
-      <w:del w:id="9" w:author="Tonni Lutze" w:date="2018-09-12T10:42:00Z">
+      <w:del w:id="11" w:author="Tonni Lutze" w:date="2018-09-12T10:42:00Z">
         <w:r>
           <w:rPr>
             <w:rFonts w:ascii="Segoe UI" w:eastAsia="Times New Roman" w:hAnsi="Segoe UI" w:cs="Segoe UI"/>
@@ -874,7 +877,7 @@
         <w:spacing w:after="0" w:line="240" w:lineRule="auto"/>
         <w:ind w:left="360"/>
         <w:rPr>
-          <w:ins w:id="10" w:author="Tonni Lutze" w:date="2018-09-12T10:58:00Z"/>
+          <w:ins w:id="12" w:author="Tonni Lutze" w:date="2018-09-12T10:58:00Z"/>
           <w:rFonts w:ascii="Segoe UI" w:eastAsia="Times New Roman" w:hAnsi="Segoe UI" w:cs="Segoe UI"/>
           <w:bCs/>
           <w:color w:val="24292E"/>
@@ -960,15 +963,15 @@
         <w:spacing w:after="0" w:line="240" w:lineRule="auto"/>
         <w:ind w:left="360"/>
         <w:rPr>
-          <w:ins w:id="11" w:author="Tonni Lutze" w:date="2018-09-12T11:02:00Z"/>
-          <w:rFonts w:ascii="Segoe UI" w:eastAsia="Times New Roman" w:hAnsi="Segoe UI" w:cs="Segoe UI"/>
-          <w:color w:val="24292E"/>
-          <w:sz w:val="24"/>
-          <w:szCs w:val="24"/>
-          <w:lang w:eastAsia="da-DK"/>
-        </w:rPr>
-      </w:pPr>
-      <w:ins w:id="12" w:author="Tonni Lutze" w:date="2018-09-12T11:02:00Z">
+          <w:ins w:id="13" w:author="Tonni Lutze" w:date="2018-09-12T11:02:00Z"/>
+          <w:rFonts w:ascii="Segoe UI" w:eastAsia="Times New Roman" w:hAnsi="Segoe UI" w:cs="Segoe UI"/>
+          <w:color w:val="24292E"/>
+          <w:sz w:val="24"/>
+          <w:szCs w:val="24"/>
+          <w:lang w:eastAsia="da-DK"/>
+        </w:rPr>
+      </w:pPr>
+      <w:ins w:id="14" w:author="Tonni Lutze" w:date="2018-09-12T11:02:00Z">
         <w:r>
           <w:rPr>
             <w:rFonts w:ascii="Segoe UI" w:eastAsia="Times New Roman" w:hAnsi="Segoe UI" w:cs="Segoe UI"/>
@@ -1008,17 +1011,17 @@
         <w:spacing w:after="0" w:line="240" w:lineRule="auto"/>
         <w:ind w:left="360"/>
         <w:rPr>
-          <w:ins w:id="13" w:author="Tonni Lutze" w:date="2018-09-12T11:02:00Z"/>
-          <w:rFonts w:ascii="Segoe UI" w:eastAsia="Times New Roman" w:hAnsi="Segoe UI" w:cs="Segoe UI"/>
-          <w:b/>
-          <w:bCs/>
-          <w:color w:val="24292E"/>
-          <w:sz w:val="24"/>
-          <w:szCs w:val="24"/>
-          <w:lang w:eastAsia="da-DK"/>
-        </w:rPr>
-      </w:pPr>
-      <w:ins w:id="14" w:author="Tonni Lutze" w:date="2018-09-12T11:02:00Z">
+          <w:ins w:id="15" w:author="Tonni Lutze" w:date="2018-09-12T11:02:00Z"/>
+          <w:rFonts w:ascii="Segoe UI" w:eastAsia="Times New Roman" w:hAnsi="Segoe UI" w:cs="Segoe UI"/>
+          <w:b/>
+          <w:bCs/>
+          <w:color w:val="24292E"/>
+          <w:sz w:val="24"/>
+          <w:szCs w:val="24"/>
+          <w:lang w:eastAsia="da-DK"/>
+        </w:rPr>
+      </w:pPr>
+      <w:ins w:id="16" w:author="Tonni Lutze" w:date="2018-09-12T11:02:00Z">
         <w:r>
           <w:rPr>
             <w:rFonts w:ascii="Segoe UI" w:eastAsia="Times New Roman" w:hAnsi="Segoe UI" w:cs="Segoe UI"/>
@@ -1048,44 +1051,34 @@
             <w:szCs w:val="24"/>
             <w:lang w:eastAsia="da-DK"/>
           </w:rPr>
-          <w:t xml:space="preserve">forsvarsenheder (Tårne) med forskellige </w:t>
-        </w:r>
-        <w:r>
-          <w:rPr>
-            <w:rFonts w:ascii="Segoe UI" w:eastAsia="Times New Roman" w:hAnsi="Segoe UI" w:cs="Segoe UI"/>
-            <w:color w:val="24292E"/>
-            <w:sz w:val="24"/>
-            <w:szCs w:val="24"/>
-            <w:lang w:eastAsia="da-DK"/>
-          </w:rPr>
-          <w:t>r</w:t>
-        </w:r>
-      </w:ins>
-      <w:ins w:id="15" w:author="Tonni Lutze" w:date="2018-09-12T11:03:00Z">
-        <w:r>
-          <w:rPr>
-            <w:rFonts w:ascii="Segoe UI" w:eastAsia="Times New Roman" w:hAnsi="Segoe UI" w:cs="Segoe UI"/>
-            <w:color w:val="24292E"/>
-            <w:sz w:val="24"/>
-            <w:szCs w:val="24"/>
-            <w:lang w:eastAsia="da-DK"/>
-          </w:rPr>
-          <w:t>æ</w:t>
-        </w:r>
-      </w:ins>
-      <w:ins w:id="16" w:author="Tonni Lutze" w:date="2018-09-12T11:02:00Z">
-        <w:r>
-          <w:rPr>
-            <w:rFonts w:ascii="Segoe UI" w:eastAsia="Times New Roman" w:hAnsi="Segoe UI" w:cs="Segoe UI"/>
-            <w:color w:val="24292E"/>
-            <w:sz w:val="24"/>
-            <w:szCs w:val="24"/>
-            <w:lang w:eastAsia="da-DK"/>
-          </w:rPr>
-          <w:t>kk</w:t>
+          <w:t>forsvarsenheder (Tårne) med forskellige r</w:t>
         </w:r>
       </w:ins>
       <w:ins w:id="17" w:author="Tonni Lutze" w:date="2018-09-12T11:03:00Z">
+        <w:r>
+          <w:rPr>
+            <w:rFonts w:ascii="Segoe UI" w:eastAsia="Times New Roman" w:hAnsi="Segoe UI" w:cs="Segoe UI"/>
+            <w:color w:val="24292E"/>
+            <w:sz w:val="24"/>
+            <w:szCs w:val="24"/>
+            <w:lang w:eastAsia="da-DK"/>
+          </w:rPr>
+          <w:t>æ</w:t>
+        </w:r>
+      </w:ins>
+      <w:ins w:id="18" w:author="Tonni Lutze" w:date="2018-09-12T11:02:00Z">
+        <w:r>
+          <w:rPr>
+            <w:rFonts w:ascii="Segoe UI" w:eastAsia="Times New Roman" w:hAnsi="Segoe UI" w:cs="Segoe UI"/>
+            <w:color w:val="24292E"/>
+            <w:sz w:val="24"/>
+            <w:szCs w:val="24"/>
+            <w:lang w:eastAsia="da-DK"/>
+          </w:rPr>
+          <w:t>kk</w:t>
+        </w:r>
+      </w:ins>
+      <w:ins w:id="19" w:author="Tonni Lutze" w:date="2018-09-12T11:03:00Z">
         <w:r>
           <w:rPr>
             <w:rFonts w:ascii="Segoe UI" w:eastAsia="Times New Roman" w:hAnsi="Segoe UI" w:cs="Segoe UI"/>
@@ -1283,7 +1276,7 @@
         </w:rPr>
         <w:t>mulighed for at</w:t>
       </w:r>
-      <w:ins w:id="18" w:author="Tonni Lutze" w:date="2018-09-12T10:43:00Z">
+      <w:ins w:id="20" w:author="Tonni Lutze" w:date="2018-09-12T10:43:00Z">
         <w:r>
           <w:rPr>
             <w:rFonts w:ascii="Segoe UI" w:eastAsia="Times New Roman" w:hAnsi="Segoe UI" w:cs="Segoe UI"/>
@@ -1305,7 +1298,7 @@
         </w:rPr>
         <w:t xml:space="preserve"> blive bruger af spillet.</w:t>
       </w:r>
-      <w:ins w:id="19" w:author="Tonni Lutze" w:date="2018-09-12T10:43:00Z">
+      <w:ins w:id="21" w:author="Tonni Lutze" w:date="2018-09-12T10:43:00Z">
         <w:r>
           <w:rPr>
             <w:rFonts w:ascii="Segoe UI" w:eastAsia="Times New Roman" w:hAnsi="Segoe UI" w:cs="Segoe UI"/>
@@ -1324,7 +1317,7 @@
         <w:spacing w:after="0" w:line="240" w:lineRule="auto"/>
         <w:ind w:left="360"/>
         <w:rPr>
-          <w:ins w:id="20" w:author="Tonni Lutze" w:date="2018-09-12T10:44:00Z"/>
+          <w:ins w:id="22" w:author="Tonni Lutze" w:date="2018-09-12T10:44:00Z"/>
           <w:rFonts w:ascii="Segoe UI" w:eastAsia="Times New Roman" w:hAnsi="Segoe UI" w:cs="Segoe UI"/>
           <w:color w:val="24292E"/>
           <w:sz w:val="24"/>
@@ -1388,7 +1381,7 @@
           <w:lang w:eastAsia="da-DK"/>
         </w:rPr>
       </w:pPr>
-      <w:ins w:id="21" w:author="Tonni Lutze" w:date="2018-09-12T10:44:00Z">
+      <w:ins w:id="23" w:author="Tonni Lutze" w:date="2018-09-12T10:44:00Z">
         <w:r>
           <w:rPr>
             <w:rFonts w:ascii="Segoe UI" w:eastAsia="Times New Roman" w:hAnsi="Segoe UI" w:cs="Segoe UI"/>
@@ -1418,27 +1411,7 @@
             <w:szCs w:val="24"/>
             <w:lang w:eastAsia="da-DK"/>
           </w:rPr>
-          <w:t xml:space="preserve">at bruger kan se </w:t>
-        </w:r>
-        <w:r>
-          <w:rPr>
-            <w:rFonts w:ascii="Segoe UI" w:eastAsia="Times New Roman" w:hAnsi="Segoe UI" w:cs="Segoe UI"/>
-            <w:color w:val="24292E"/>
-            <w:sz w:val="24"/>
-            <w:szCs w:val="24"/>
-            <w:lang w:eastAsia="da-DK"/>
-          </w:rPr>
-          <w:t>generel</w:t>
-        </w:r>
-        <w:r>
-          <w:rPr>
-            <w:rFonts w:ascii="Segoe UI" w:eastAsia="Times New Roman" w:hAnsi="Segoe UI" w:cs="Segoe UI"/>
-            <w:color w:val="24292E"/>
-            <w:sz w:val="24"/>
-            <w:szCs w:val="24"/>
-            <w:lang w:eastAsia="da-DK"/>
-          </w:rPr>
-          <w:t xml:space="preserve"> high score.</w:t>
+          <w:t>at bruger kan se generel high score.</w:t>
         </w:r>
       </w:ins>
     </w:p>
@@ -1497,7 +1470,7 @@
         </w:rPr>
         <w:t xml:space="preserve">enheder/monster der giver </w:t>
       </w:r>
-      <w:ins w:id="22" w:author="Tonni Lutze" w:date="2018-09-12T10:44:00Z">
+      <w:ins w:id="24" w:author="Tonni Lutze" w:date="2018-09-12T10:44:00Z">
         <w:r>
           <w:rPr>
             <w:rFonts w:ascii="Segoe UI" w:eastAsia="Times New Roman" w:hAnsi="Segoe UI" w:cs="Segoe UI"/>
@@ -1509,7 +1482,7 @@
           <w:t xml:space="preserve">en økonomisk enhed </w:t>
         </w:r>
       </w:ins>
-      <w:del w:id="23" w:author="Tonni Lutze" w:date="2018-09-12T10:44:00Z">
+      <w:del w:id="25" w:author="Tonni Lutze" w:date="2018-09-12T10:44:00Z">
         <w:r>
           <w:rPr>
             <w:rFonts w:ascii="Segoe UI" w:eastAsia="Times New Roman" w:hAnsi="Segoe UI" w:cs="Segoe UI"/>
@@ -1601,6 +1574,7 @@
           <w:lang w:eastAsia="da-DK"/>
         </w:rPr>
       </w:pPr>
+      <w:commentRangeStart w:id="26"/>
       <w:r>
         <w:rPr>
           <w:rFonts w:ascii="Segoe UI" w:eastAsia="Times New Roman" w:hAnsi="Segoe UI" w:cs="Segoe UI"/>
@@ -1643,7 +1617,7 @@
         </w:rPr>
         <w:t>områder langs sti</w:t>
       </w:r>
-      <w:del w:id="24" w:author="Tonni Lutze" w:date="2018-09-12T10:45:00Z">
+      <w:del w:id="27" w:author="Tonni Lutze" w:date="2018-09-12T10:45:00Z">
         <w:r>
           <w:rPr>
             <w:rFonts w:ascii="Segoe UI" w:eastAsia="Times New Roman" w:hAnsi="Segoe UI" w:cs="Segoe UI"/>
@@ -1686,6 +1660,13 @@
           <w:lang w:eastAsia="da-DK"/>
         </w:rPr>
         <w:t>, hvor forsvaret kan placeres</w:t>
+      </w:r>
+      <w:commentRangeEnd w:id="26"/>
+      <w:r>
+        <w:rPr>
+          <w:rStyle w:val="Kommentarhenvisning"/>
+        </w:rPr>
+        <w:commentReference w:id="26"/>
       </w:r>
     </w:p>
     <w:p>
@@ -1711,7 +1692,7 @@
         </w:rPr>
         <w:t xml:space="preserve">Spillet bør have </w:t>
       </w:r>
-      <w:ins w:id="25" w:author="Tonni Lutze" w:date="2018-09-12T10:45:00Z">
+      <w:ins w:id="28" w:author="Tonni Lutze" w:date="2018-09-12T10:45:00Z">
         <w:r>
           <w:rPr>
             <w:rFonts w:ascii="Segoe UI" w:eastAsia="Times New Roman" w:hAnsi="Segoe UI" w:cs="Segoe UI"/>
@@ -1723,7 +1704,7 @@
           <w:t>Skulle det måske i</w:t>
         </w:r>
       </w:ins>
-      <w:ins w:id="26" w:author="Tonni Lutze" w:date="2018-09-12T10:46:00Z">
+      <w:ins w:id="29" w:author="Tonni Lutze" w:date="2018-09-12T10:46:00Z">
         <w:r>
           <w:rPr>
             <w:rFonts w:ascii="Segoe UI" w:eastAsia="Times New Roman" w:hAnsi="Segoe UI" w:cs="Segoe UI"/>
@@ -1777,7 +1758,7 @@
         <w:spacing w:after="0" w:line="240" w:lineRule="auto"/>
         <w:ind w:left="360"/>
         <w:rPr>
-          <w:del w:id="27" w:author="Tonni Lutze" w:date="2018-09-12T10:53:00Z"/>
+          <w:del w:id="30" w:author="Tonni Lutze" w:date="2018-09-12T10:53:00Z"/>
           <w:rFonts w:ascii="Segoe UI" w:eastAsia="Times New Roman" w:hAnsi="Segoe UI" w:cs="Segoe UI"/>
           <w:color w:val="24292E"/>
           <w:sz w:val="24"/>
@@ -1834,18 +1815,7 @@
           <w:szCs w:val="24"/>
           <w:lang w:eastAsia="da-DK"/>
         </w:rPr>
-        <w:t xml:space="preserve"> enheder med </w:t>
-      </w:r>
-      <w:proofErr w:type="spellStart"/>
-      <w:r>
-        <w:rPr>
-          <w:rFonts w:ascii="Segoe UI" w:eastAsia="Times New Roman" w:hAnsi="Segoe UI" w:cs="Segoe UI"/>
-          <w:color w:val="24292E"/>
-          <w:sz w:val="24"/>
-          <w:szCs w:val="24"/>
-          <w:lang w:eastAsia="da-DK"/>
-        </w:rPr>
-        <w:t>immunitet</w:t>
+        <w:t xml:space="preserve"> enheder med immunitet</w:t>
       </w:r>
       <w:r>
         <w:rPr>
@@ -1864,110 +1834,14 @@
         <w:spacing w:after="0" w:line="240" w:lineRule="auto"/>
         <w:ind w:left="360"/>
         <w:rPr>
-          <w:rFonts w:ascii="Segoe UI" w:eastAsia="Times New Roman" w:hAnsi="Segoe UI" w:cs="Segoe UI"/>
-          <w:color w:val="24292E"/>
-          <w:sz w:val="24"/>
-          <w:szCs w:val="24"/>
-          <w:lang w:eastAsia="da-DK"/>
-        </w:rPr>
-      </w:pPr>
-      <w:r>
-        <w:rPr>
-          <w:rFonts w:ascii="Segoe UI" w:eastAsia="Times New Roman" w:hAnsi="Segoe UI" w:cs="Segoe UI"/>
-          <w:color w:val="24292E"/>
-          <w:sz w:val="24"/>
-          <w:szCs w:val="24"/>
-          <w:lang w:eastAsia="da-DK"/>
-        </w:rPr>
-        <w:t>Spille</w:t>
-      </w:r>
-      <w:r>
-        <w:rPr>
-          <w:rFonts w:ascii="Segoe UI" w:eastAsia="Times New Roman" w:hAnsi="Segoe UI" w:cs="Segoe UI"/>
-          <w:color w:val="24292E"/>
-          <w:sz w:val="24"/>
-          <w:szCs w:val="24"/>
-          <w:lang w:eastAsia="da-DK"/>
-        </w:rPr>
-        <w:t>t</w:t>
-      </w:r>
-      <w:proofErr w:type="spellEnd"/>
-      <w:r>
-        <w:rPr>
-          <w:rFonts w:ascii="Segoe UI" w:eastAsia="Times New Roman" w:hAnsi="Segoe UI" w:cs="Segoe UI"/>
-          <w:color w:val="24292E"/>
-          <w:sz w:val="24"/>
-          <w:szCs w:val="24"/>
-          <w:lang w:eastAsia="da-DK"/>
-        </w:rPr>
-        <w:t xml:space="preserve"> </w:t>
-      </w:r>
-      <w:r>
-        <w:rPr>
-          <w:rFonts w:ascii="Segoe UI" w:eastAsia="Times New Roman" w:hAnsi="Segoe UI" w:cs="Segoe UI"/>
-          <w:b/>
-          <w:color w:val="24292E"/>
-          <w:sz w:val="24"/>
-          <w:szCs w:val="24"/>
-          <w:lang w:eastAsia="da-DK"/>
-        </w:rPr>
-        <w:t>kunne have</w:t>
-      </w:r>
-      <w:r>
-        <w:rPr>
-          <w:rFonts w:ascii="Segoe UI" w:eastAsia="Times New Roman" w:hAnsi="Segoe UI" w:cs="Segoe UI"/>
-          <w:b/>
-          <w:color w:val="24292E"/>
-          <w:sz w:val="24"/>
-          <w:szCs w:val="24"/>
-          <w:lang w:eastAsia="da-DK"/>
-        </w:rPr>
-        <w:t xml:space="preserve"> </w:t>
-      </w:r>
-      <w:proofErr w:type="spellStart"/>
-      <w:r>
-        <w:rPr>
-          <w:rFonts w:ascii="Segoe UI" w:eastAsia="Times New Roman" w:hAnsi="Segoe UI" w:cs="Segoe UI"/>
-          <w:color w:val="24292E"/>
-          <w:sz w:val="24"/>
-          <w:szCs w:val="24"/>
-          <w:lang w:eastAsia="da-DK"/>
-        </w:rPr>
-        <w:t>pathfindning</w:t>
-      </w:r>
-      <w:proofErr w:type="spellEnd"/>
-      <w:r>
-        <w:rPr>
-          <w:rFonts w:ascii="Segoe UI" w:eastAsia="Times New Roman" w:hAnsi="Segoe UI" w:cs="Segoe UI"/>
-          <w:color w:val="24292E"/>
-          <w:sz w:val="24"/>
-          <w:szCs w:val="24"/>
-          <w:lang w:eastAsia="da-DK"/>
-        </w:rPr>
-        <w:t xml:space="preserve"> </w:t>
-      </w:r>
-      <w:ins w:id="28" w:author="Tonni Lutze" w:date="2018-09-12T10:56:00Z">
-        <w:r>
-          <w:rPr>
-            <w:rFonts w:ascii="Segoe UI" w:eastAsia="Times New Roman" w:hAnsi="Segoe UI" w:cs="Segoe UI"/>
-            <w:color w:val="24292E"/>
-            <w:sz w:val="24"/>
-            <w:szCs w:val="24"/>
-            <w:lang w:eastAsia="da-DK"/>
-          </w:rPr>
-          <w:t xml:space="preserve">ved brug af en </w:t>
-        </w:r>
-      </w:ins>
-      <w:r>
-        <w:rPr>
-          <w:rFonts w:ascii="Segoe UI" w:eastAsia="Times New Roman" w:hAnsi="Segoe UI" w:cs="Segoe UI"/>
-          <w:color w:val="24292E"/>
-          <w:sz w:val="24"/>
-          <w:szCs w:val="24"/>
-          <w:lang w:eastAsia="da-DK"/>
-        </w:rPr>
-        <w:t>algoritme som a*.</w:t>
-      </w:r>
+          <w:ins w:id="31" w:author="Mette Christine Jacobsen" w:date="2018-09-12T11:22:00Z"/>
+          <w:rFonts w:ascii="Segoe UI" w:eastAsia="Times New Roman" w:hAnsi="Segoe UI" w:cs="Segoe UI"/>
+          <w:color w:val="24292E"/>
+          <w:sz w:val="24"/>
+          <w:szCs w:val="24"/>
+          <w:lang w:eastAsia="da-DK"/>
+        </w:rPr>
+      </w:pPr>
     </w:p>
     <w:p>
       <w:pPr>
@@ -1982,6 +1856,7 @@
           <w:lang w:eastAsia="da-DK"/>
         </w:rPr>
       </w:pPr>
+      <w:proofErr w:type="spellStart"/>
       <w:r>
         <w:rPr>
           <w:rFonts w:ascii="Segoe UI" w:eastAsia="Times New Roman" w:hAnsi="Segoe UI" w:cs="Segoe UI"/>
@@ -2002,6 +1877,7 @@
         </w:rPr>
         <w:t>t</w:t>
       </w:r>
+      <w:proofErr w:type="spellEnd"/>
       <w:r>
         <w:rPr>
           <w:rFonts w:ascii="Segoe UI" w:eastAsia="Times New Roman" w:hAnsi="Segoe UI" w:cs="Segoe UI"/>
@@ -2043,7 +1919,7 @@
           <w:szCs w:val="24"/>
           <w:lang w:eastAsia="da-DK"/>
         </w:rPr>
-        <w:t>muliti</w:t>
+        <w:t>pathfindning</w:t>
       </w:r>
       <w:proofErr w:type="spellEnd"/>
       <w:r>
@@ -2054,7 +1930,29 @@
           <w:szCs w:val="24"/>
           <w:lang w:eastAsia="da-DK"/>
         </w:rPr>
-        <w:t xml:space="preserve"> player gameplay.</w:t>
+        <w:t xml:space="preserve"> </w:t>
+      </w:r>
+      <w:ins w:id="32" w:author="Tonni Lutze" w:date="2018-09-12T10:56:00Z">
+        <w:r>
+          <w:rPr>
+            <w:rFonts w:ascii="Segoe UI" w:eastAsia="Times New Roman" w:hAnsi="Segoe UI" w:cs="Segoe UI"/>
+            <w:color w:val="24292E"/>
+            <w:sz w:val="24"/>
+            <w:szCs w:val="24"/>
+            <w:lang w:eastAsia="da-DK"/>
+          </w:rPr>
+          <w:t xml:space="preserve">ved brug af en </w:t>
+        </w:r>
+      </w:ins>
+      <w:r>
+        <w:rPr>
+          <w:rFonts w:ascii="Segoe UI" w:eastAsia="Times New Roman" w:hAnsi="Segoe UI" w:cs="Segoe UI"/>
+          <w:color w:val="24292E"/>
+          <w:sz w:val="24"/>
+          <w:szCs w:val="24"/>
+          <w:lang w:eastAsia="da-DK"/>
+        </w:rPr>
+        <w:t>algoritme som a*.</w:t>
       </w:r>
     </w:p>
     <w:p>
@@ -2122,15 +2020,27 @@
         </w:rPr>
         <w:t xml:space="preserve"> </w:t>
       </w:r>
-      <w:r>
-        <w:rPr>
-          <w:rFonts w:ascii="Segoe UI" w:eastAsia="Times New Roman" w:hAnsi="Segoe UI" w:cs="Segoe UI"/>
-          <w:color w:val="24292E"/>
-          <w:sz w:val="24"/>
-          <w:szCs w:val="24"/>
-          <w:lang w:eastAsia="da-DK"/>
-        </w:rPr>
-        <w:t>mulighed for at skift hastighed på spilles forløb.</w:t>
+      <w:proofErr w:type="spellStart"/>
+      <w:r>
+        <w:rPr>
+          <w:rFonts w:ascii="Segoe UI" w:eastAsia="Times New Roman" w:hAnsi="Segoe UI" w:cs="Segoe UI"/>
+          <w:color w:val="24292E"/>
+          <w:sz w:val="24"/>
+          <w:szCs w:val="24"/>
+          <w:lang w:eastAsia="da-DK"/>
+        </w:rPr>
+        <w:t>muliti</w:t>
+      </w:r>
+      <w:proofErr w:type="spellEnd"/>
+      <w:r>
+        <w:rPr>
+          <w:rFonts w:ascii="Segoe UI" w:eastAsia="Times New Roman" w:hAnsi="Segoe UI" w:cs="Segoe UI"/>
+          <w:color w:val="24292E"/>
+          <w:sz w:val="24"/>
+          <w:szCs w:val="24"/>
+          <w:lang w:eastAsia="da-DK"/>
+        </w:rPr>
+        <w:t xml:space="preserve"> player gameplay.</w:t>
       </w:r>
     </w:p>
     <w:p>
@@ -2206,63 +2116,7 @@
           <w:szCs w:val="24"/>
           <w:lang w:eastAsia="da-DK"/>
         </w:rPr>
-        <w:t xml:space="preserve">enheder med </w:t>
-      </w:r>
-      <w:proofErr w:type="gramStart"/>
-      <w:r>
-        <w:rPr>
-          <w:rFonts w:ascii="Segoe UI" w:eastAsia="Times New Roman" w:hAnsi="Segoe UI" w:cs="Segoe UI"/>
-          <w:color w:val="24292E"/>
-          <w:sz w:val="24"/>
-          <w:szCs w:val="24"/>
-          <w:lang w:eastAsia="da-DK"/>
-        </w:rPr>
-        <w:t>forskellig</w:t>
-      </w:r>
-      <w:proofErr w:type="gramEnd"/>
-      <w:ins w:id="29" w:author="Tonni Lutze" w:date="2018-09-12T10:57:00Z">
-        <w:r>
-          <w:rPr>
-            <w:rFonts w:ascii="Segoe UI" w:eastAsia="Times New Roman" w:hAnsi="Segoe UI" w:cs="Segoe UI"/>
-            <w:color w:val="24292E"/>
-            <w:sz w:val="24"/>
-            <w:szCs w:val="24"/>
-            <w:lang w:eastAsia="da-DK"/>
-          </w:rPr>
-          <w:t xml:space="preserve"> hastigheder</w:t>
-        </w:r>
-      </w:ins>
-      <w:r>
-        <w:rPr>
-          <w:rFonts w:ascii="Segoe UI" w:eastAsia="Times New Roman" w:hAnsi="Segoe UI" w:cs="Segoe UI"/>
-          <w:color w:val="24292E"/>
-          <w:sz w:val="24"/>
-          <w:szCs w:val="24"/>
-          <w:lang w:eastAsia="da-DK"/>
-        </w:rPr>
-        <w:t xml:space="preserve"> </w:t>
-      </w:r>
-      <w:del w:id="30" w:author="Tonni Lutze" w:date="2018-09-12T10:57:00Z">
-        <w:r>
-          <w:rPr>
-            <w:rFonts w:ascii="Segoe UI" w:eastAsia="Times New Roman" w:hAnsi="Segoe UI" w:cs="Segoe UI"/>
-            <w:color w:val="24292E"/>
-            <w:sz w:val="24"/>
-            <w:szCs w:val="24"/>
-            <w:lang w:eastAsia="da-DK"/>
-          </w:rPr>
-          <w:delText>fart</w:delText>
-        </w:r>
-      </w:del>
-      <w:r>
-        <w:rPr>
-          <w:rFonts w:ascii="Segoe UI" w:eastAsia="Times New Roman" w:hAnsi="Segoe UI" w:cs="Segoe UI"/>
-          <w:color w:val="24292E"/>
-          <w:sz w:val="24"/>
-          <w:szCs w:val="24"/>
-          <w:lang w:eastAsia="da-DK"/>
-        </w:rPr>
-        <w:t>.</w:t>
+        <w:t>mulighed for at skift hastighed på spilles forløb.</w:t>
       </w:r>
     </w:p>
     <w:p>
@@ -2271,44 +2125,130 @@
         <w:spacing w:after="0" w:line="240" w:lineRule="auto"/>
         <w:ind w:left="360"/>
         <w:rPr>
-          <w:del w:id="31" w:author="Tonni Lutze" w:date="2018-09-12T10:58:00Z"/>
-          <w:rFonts w:ascii="Segoe UI" w:eastAsia="Times New Roman" w:hAnsi="Segoe UI" w:cs="Segoe UI"/>
-          <w:color w:val="24292E"/>
-          <w:sz w:val="24"/>
-          <w:szCs w:val="24"/>
-          <w:lang w:eastAsia="da-DK"/>
-        </w:rPr>
-      </w:pPr>
-      <w:del w:id="32" w:author="Tonni Lutze" w:date="2018-09-12T10:58:00Z">
-        <w:r>
-          <w:rPr>
-            <w:rFonts w:ascii="Segoe UI" w:eastAsia="Times New Roman" w:hAnsi="Segoe UI" w:cs="Segoe UI"/>
-            <w:color w:val="24292E"/>
-            <w:sz w:val="24"/>
-            <w:szCs w:val="24"/>
-            <w:lang w:eastAsia="da-DK"/>
-          </w:rPr>
-          <w:delText xml:space="preserve">Spiller </w:delText>
-        </w:r>
-        <w:r>
-          <w:rPr>
-            <w:rFonts w:ascii="Segoe UI" w:eastAsia="Times New Roman" w:hAnsi="Segoe UI" w:cs="Segoe UI"/>
-            <w:b/>
-            <w:color w:val="24292E"/>
-            <w:sz w:val="24"/>
-            <w:szCs w:val="24"/>
-            <w:lang w:eastAsia="da-DK"/>
-          </w:rPr>
-          <w:delText>kunne have</w:delText>
+          <w:rFonts w:ascii="Segoe UI" w:eastAsia="Times New Roman" w:hAnsi="Segoe UI" w:cs="Segoe UI"/>
+          <w:color w:val="24292E"/>
+          <w:sz w:val="24"/>
+          <w:szCs w:val="24"/>
+          <w:lang w:eastAsia="da-DK"/>
+        </w:rPr>
+      </w:pPr>
+      <w:r>
+        <w:rPr>
+          <w:rFonts w:ascii="Segoe UI" w:eastAsia="Times New Roman" w:hAnsi="Segoe UI" w:cs="Segoe UI"/>
+          <w:color w:val="24292E"/>
+          <w:sz w:val="24"/>
+          <w:szCs w:val="24"/>
+          <w:lang w:eastAsia="da-DK"/>
+        </w:rPr>
+        <w:t>Spille</w:t>
+      </w:r>
+      <w:r>
+        <w:rPr>
+          <w:rFonts w:ascii="Segoe UI" w:eastAsia="Times New Roman" w:hAnsi="Segoe UI" w:cs="Segoe UI"/>
+          <w:color w:val="24292E"/>
+          <w:sz w:val="24"/>
+          <w:szCs w:val="24"/>
+          <w:lang w:eastAsia="da-DK"/>
+        </w:rPr>
+        <w:t>t</w:t>
+      </w:r>
+      <w:r>
+        <w:rPr>
+          <w:rFonts w:ascii="Segoe UI" w:eastAsia="Times New Roman" w:hAnsi="Segoe UI" w:cs="Segoe UI"/>
+          <w:color w:val="24292E"/>
+          <w:sz w:val="24"/>
+          <w:szCs w:val="24"/>
+          <w:lang w:eastAsia="da-DK"/>
+        </w:rPr>
+        <w:t xml:space="preserve"> </w:t>
+      </w:r>
+      <w:r>
+        <w:rPr>
+          <w:rFonts w:ascii="Segoe UI" w:eastAsia="Times New Roman" w:hAnsi="Segoe UI" w:cs="Segoe UI"/>
+          <w:b/>
+          <w:color w:val="24292E"/>
+          <w:sz w:val="24"/>
+          <w:szCs w:val="24"/>
+          <w:lang w:eastAsia="da-DK"/>
+        </w:rPr>
+        <w:t>kunne have</w:t>
+      </w:r>
+      <w:r>
+        <w:rPr>
+          <w:rFonts w:ascii="Segoe UI" w:eastAsia="Times New Roman" w:hAnsi="Segoe UI" w:cs="Segoe UI"/>
+          <w:b/>
+          <w:color w:val="24292E"/>
+          <w:sz w:val="24"/>
+          <w:szCs w:val="24"/>
+          <w:lang w:eastAsia="da-DK"/>
+        </w:rPr>
+        <w:t xml:space="preserve"> </w:t>
+      </w:r>
+      <w:r>
+        <w:rPr>
+          <w:rFonts w:ascii="Segoe UI" w:eastAsia="Times New Roman" w:hAnsi="Segoe UI" w:cs="Segoe UI"/>
+          <w:color w:val="24292E"/>
+          <w:sz w:val="24"/>
+          <w:szCs w:val="24"/>
+          <w:lang w:eastAsia="da-DK"/>
+        </w:rPr>
+        <w:t xml:space="preserve">enheder med </w:t>
+      </w:r>
+      <w:proofErr w:type="gramStart"/>
+      <w:r>
+        <w:rPr>
+          <w:rFonts w:ascii="Segoe UI" w:eastAsia="Times New Roman" w:hAnsi="Segoe UI" w:cs="Segoe UI"/>
+          <w:color w:val="24292E"/>
+          <w:sz w:val="24"/>
+          <w:szCs w:val="24"/>
+          <w:lang w:eastAsia="da-DK"/>
+        </w:rPr>
+        <w:t>forskellig</w:t>
+      </w:r>
+      <w:proofErr w:type="gramEnd"/>
+      <w:ins w:id="33" w:author="Tonni Lutze" w:date="2018-09-12T10:57:00Z">
+        <w:r>
+          <w:rPr>
+            <w:rFonts w:ascii="Segoe UI" w:eastAsia="Times New Roman" w:hAnsi="Segoe UI" w:cs="Segoe UI"/>
+            <w:color w:val="24292E"/>
+            <w:sz w:val="24"/>
+            <w:szCs w:val="24"/>
+            <w:lang w:eastAsia="da-DK"/>
+          </w:rPr>
+          <w:t xml:space="preserve"> hastigheder</w:t>
+        </w:r>
+      </w:ins>
+      <w:r>
+        <w:rPr>
+          <w:rFonts w:ascii="Segoe UI" w:eastAsia="Times New Roman" w:hAnsi="Segoe UI" w:cs="Segoe UI"/>
+          <w:color w:val="24292E"/>
+          <w:sz w:val="24"/>
+          <w:szCs w:val="24"/>
+          <w:lang w:eastAsia="da-DK"/>
+        </w:rPr>
+        <w:t xml:space="preserve"> </w:t>
+      </w:r>
+      <w:del w:id="34" w:author="Tonni Lutze" w:date="2018-09-12T10:57:00Z">
+        <w:r>
+          <w:rPr>
+            <w:rFonts w:ascii="Segoe UI" w:eastAsia="Times New Roman" w:hAnsi="Segoe UI" w:cs="Segoe UI"/>
+            <w:color w:val="24292E"/>
+            <w:sz w:val="24"/>
+            <w:szCs w:val="24"/>
+            <w:lang w:eastAsia="da-DK"/>
+          </w:rPr>
+          <w:delText>fart</w:delText>
         </w:r>
       </w:del>
-    </w:p>
-    <w:p>
-      <w:pPr>
-        <w:pStyle w:val="Overskrift2"/>
-      </w:pPr>
-      <w:r>
-        <w:t>Won’t Have this time</w:t>
+      <w:r>
+        <w:rPr>
+          <w:rFonts w:ascii="Segoe UI" w:eastAsia="Times New Roman" w:hAnsi="Segoe UI" w:cs="Segoe UI"/>
+          <w:color w:val="24292E"/>
+          <w:sz w:val="24"/>
+          <w:szCs w:val="24"/>
+          <w:lang w:eastAsia="da-DK"/>
+        </w:rPr>
+        <w:t>.</w:t>
       </w:r>
     </w:p>
     <w:p>
@@ -2317,53 +2257,44 @@
         <w:spacing w:after="0" w:line="240" w:lineRule="auto"/>
         <w:ind w:left="360"/>
         <w:rPr>
-          <w:rFonts w:ascii="Segoe UI" w:eastAsia="Times New Roman" w:hAnsi="Segoe UI" w:cs="Segoe UI"/>
-          <w:color w:val="24292E"/>
-          <w:sz w:val="24"/>
-          <w:szCs w:val="24"/>
-          <w:lang w:eastAsia="da-DK"/>
-        </w:rPr>
-      </w:pPr>
-      <w:r>
-        <w:rPr>
-          <w:rFonts w:ascii="Segoe UI" w:eastAsia="Times New Roman" w:hAnsi="Segoe UI" w:cs="Segoe UI"/>
-          <w:color w:val="24292E"/>
-          <w:sz w:val="24"/>
-          <w:szCs w:val="24"/>
-          <w:lang w:eastAsia="da-DK"/>
-        </w:rPr>
-        <w:t xml:space="preserve">Spillet vil </w:t>
-      </w:r>
-      <w:r>
-        <w:rPr>
-          <w:rFonts w:ascii="Segoe UI" w:eastAsia="Times New Roman" w:hAnsi="Segoe UI" w:cs="Segoe UI"/>
-          <w:b/>
-          <w:color w:val="24292E"/>
-          <w:sz w:val="24"/>
-          <w:szCs w:val="24"/>
-          <w:lang w:eastAsia="da-DK"/>
-        </w:rPr>
-        <w:t>ikke have</w:t>
-      </w:r>
-      <w:r>
-        <w:rPr>
-          <w:rFonts w:ascii="Segoe UI" w:eastAsia="Times New Roman" w:hAnsi="Segoe UI" w:cs="Segoe UI"/>
-          <w:color w:val="24292E"/>
-          <w:sz w:val="24"/>
-          <w:szCs w:val="24"/>
-          <w:lang w:eastAsia="da-DK"/>
-        </w:rPr>
-        <w:t xml:space="preserve"> f</w:t>
-      </w:r>
-      <w:r>
-        <w:rPr>
-          <w:rFonts w:ascii="Segoe UI" w:eastAsia="Times New Roman" w:hAnsi="Segoe UI" w:cs="Segoe UI"/>
-          <w:color w:val="24292E"/>
-          <w:sz w:val="24"/>
-          <w:szCs w:val="24"/>
-          <w:lang w:eastAsia="da-DK"/>
-        </w:rPr>
-        <w:t>lyvende enheder</w:t>
+          <w:del w:id="35" w:author="Tonni Lutze" w:date="2018-09-12T10:58:00Z"/>
+          <w:rFonts w:ascii="Segoe UI" w:eastAsia="Times New Roman" w:hAnsi="Segoe UI" w:cs="Segoe UI"/>
+          <w:color w:val="24292E"/>
+          <w:sz w:val="24"/>
+          <w:szCs w:val="24"/>
+          <w:lang w:eastAsia="da-DK"/>
+        </w:rPr>
+      </w:pPr>
+      <w:del w:id="36" w:author="Tonni Lutze" w:date="2018-09-12T10:58:00Z">
+        <w:r>
+          <w:rPr>
+            <w:rFonts w:ascii="Segoe UI" w:eastAsia="Times New Roman" w:hAnsi="Segoe UI" w:cs="Segoe UI"/>
+            <w:color w:val="24292E"/>
+            <w:sz w:val="24"/>
+            <w:szCs w:val="24"/>
+            <w:lang w:eastAsia="da-DK"/>
+          </w:rPr>
+          <w:delText xml:space="preserve">Spiller </w:delText>
+        </w:r>
+        <w:r>
+          <w:rPr>
+            <w:rFonts w:ascii="Segoe UI" w:eastAsia="Times New Roman" w:hAnsi="Segoe UI" w:cs="Segoe UI"/>
+            <w:b/>
+            <w:color w:val="24292E"/>
+            <w:sz w:val="24"/>
+            <w:szCs w:val="24"/>
+            <w:lang w:eastAsia="da-DK"/>
+          </w:rPr>
+          <w:delText>kunne have</w:delText>
+        </w:r>
+      </w:del>
+    </w:p>
+    <w:p>
+      <w:pPr>
+        <w:pStyle w:val="Overskrift2"/>
+      </w:pPr>
+      <w:r>
+        <w:t>Won’t Have this time</w:t>
       </w:r>
     </w:p>
     <w:p>
@@ -2372,7 +2303,6 @@
         <w:spacing w:after="0" w:line="240" w:lineRule="auto"/>
         <w:ind w:left="360"/>
         <w:rPr>
-          <w:del w:id="33" w:author="Tonni Lutze" w:date="2018-09-12T11:05:00Z"/>
           <w:rFonts w:ascii="Segoe UI" w:eastAsia="Times New Roman" w:hAnsi="Segoe UI" w:cs="Segoe UI"/>
           <w:color w:val="24292E"/>
           <w:sz w:val="24"/>
@@ -2409,51 +2339,126 @@
           <w:szCs w:val="24"/>
           <w:lang w:eastAsia="da-DK"/>
         </w:rPr>
-        <w:t xml:space="preserve"> mulighed for at bygge på sti</w:t>
-      </w:r>
-      <w:del w:id="34" w:author="Tonni Lutze" w:date="2018-09-12T11:05:00Z">
-        <w:r>
-          <w:rPr>
-            <w:rFonts w:ascii="Segoe UI" w:eastAsia="Times New Roman" w:hAnsi="Segoe UI" w:cs="Segoe UI"/>
-            <w:color w:val="24292E"/>
-            <w:sz w:val="24"/>
-            <w:szCs w:val="24"/>
-            <w:lang w:eastAsia="da-DK"/>
-          </w:rPr>
-          <w:delText>l</w:delText>
-        </w:r>
-      </w:del>
-      <w:r>
-        <w:rPr>
-          <w:rFonts w:ascii="Segoe UI" w:eastAsia="Times New Roman" w:hAnsi="Segoe UI" w:cs="Segoe UI"/>
-          <w:color w:val="24292E"/>
-          <w:sz w:val="24"/>
-          <w:szCs w:val="24"/>
-          <w:lang w:eastAsia="da-DK"/>
-        </w:rPr>
-        <w:t>en</w:t>
+        <w:t xml:space="preserve"> f</w:t>
+      </w:r>
+      <w:r>
+        <w:rPr>
+          <w:rFonts w:ascii="Segoe UI" w:eastAsia="Times New Roman" w:hAnsi="Segoe UI" w:cs="Segoe UI"/>
+          <w:color w:val="24292E"/>
+          <w:sz w:val="24"/>
+          <w:szCs w:val="24"/>
+          <w:lang w:eastAsia="da-DK"/>
+        </w:rPr>
+        <w:t>lyvende enheder</w:t>
       </w:r>
     </w:p>
     <w:p>
       <w:pPr>
         <w:shd w:val="clear" w:color="auto" w:fill="FFFFFF"/>
         <w:spacing w:after="0" w:line="240" w:lineRule="auto"/>
-        <w:ind w:left="360"/>
-        <w:rPr>
-          <w:del w:id="35" w:author="Tonni Lutze" w:date="2018-09-12T11:05:00Z"/>
-          <w:rFonts w:ascii="Segoe UI" w:eastAsia="Times New Roman" w:hAnsi="Segoe UI" w:cs="Segoe UI"/>
-          <w:color w:val="24292E"/>
-          <w:sz w:val="24"/>
-          <w:szCs w:val="24"/>
-          <w:lang w:eastAsia="da-DK"/>
-        </w:rPr>
-      </w:pPr>
-      <w:bookmarkStart w:id="36" w:name="_GoBack"/>
-      <w:bookmarkEnd w:id="36"/>
+        <w:ind w:firstLine="360"/>
+        <w:rPr>
+          <w:del w:id="37" w:author="Tonni Lutze" w:date="2018-09-12T11:05:00Z"/>
+          <w:rFonts w:ascii="Segoe UI" w:eastAsia="Times New Roman" w:hAnsi="Segoe UI" w:cs="Segoe UI"/>
+          <w:color w:val="24292E"/>
+          <w:sz w:val="24"/>
+          <w:szCs w:val="24"/>
+          <w:lang w:eastAsia="da-DK"/>
+        </w:rPr>
+        <w:pPrChange w:id="38" w:author="Mette Christine Jacobsen" w:date="2018-09-12T11:23:00Z">
+          <w:pPr>
+            <w:shd w:val="clear" w:color="auto" w:fill="FFFFFF"/>
+            <w:spacing w:after="0" w:line="240" w:lineRule="auto"/>
+            <w:ind w:left="360"/>
+          </w:pPr>
+        </w:pPrChange>
+      </w:pPr>
+      <w:r>
+        <w:rPr>
+          <w:rFonts w:ascii="Segoe UI" w:eastAsia="Times New Roman" w:hAnsi="Segoe UI" w:cs="Segoe UI"/>
+          <w:color w:val="24292E"/>
+          <w:sz w:val="24"/>
+          <w:szCs w:val="24"/>
+          <w:lang w:eastAsia="da-DK"/>
+        </w:rPr>
+        <w:t xml:space="preserve">Spillet vil </w:t>
+      </w:r>
+      <w:r>
+        <w:rPr>
+          <w:rFonts w:ascii="Segoe UI" w:eastAsia="Times New Roman" w:hAnsi="Segoe UI" w:cs="Segoe UI"/>
+          <w:b/>
+          <w:color w:val="24292E"/>
+          <w:sz w:val="24"/>
+          <w:szCs w:val="24"/>
+          <w:lang w:eastAsia="da-DK"/>
+        </w:rPr>
+        <w:t>ikke have</w:t>
+      </w:r>
+      <w:r>
+        <w:rPr>
+          <w:rFonts w:ascii="Segoe UI" w:eastAsia="Times New Roman" w:hAnsi="Segoe UI" w:cs="Segoe UI"/>
+          <w:color w:val="24292E"/>
+          <w:sz w:val="24"/>
+          <w:szCs w:val="24"/>
+          <w:lang w:eastAsia="da-DK"/>
+        </w:rPr>
+        <w:t xml:space="preserve"> mulighed for at bygge på sti</w:t>
+      </w:r>
+      <w:del w:id="39" w:author="Tonni Lutze" w:date="2018-09-12T11:05:00Z">
+        <w:r>
+          <w:rPr>
+            <w:rFonts w:ascii="Segoe UI" w:eastAsia="Times New Roman" w:hAnsi="Segoe UI" w:cs="Segoe UI"/>
+            <w:color w:val="24292E"/>
+            <w:sz w:val="24"/>
+            <w:szCs w:val="24"/>
+            <w:lang w:eastAsia="da-DK"/>
+          </w:rPr>
+          <w:delText>l</w:delText>
+        </w:r>
+      </w:del>
+      <w:r>
+        <w:rPr>
+          <w:rFonts w:ascii="Segoe UI" w:eastAsia="Times New Roman" w:hAnsi="Segoe UI" w:cs="Segoe UI"/>
+          <w:color w:val="24292E"/>
+          <w:sz w:val="24"/>
+          <w:szCs w:val="24"/>
+          <w:lang w:eastAsia="da-DK"/>
+        </w:rPr>
+        <w:t>en</w:t>
+      </w:r>
+    </w:p>
+    <w:bookmarkEnd w:id="0"/>
+    <w:p>
+      <w:pPr>
+        <w:shd w:val="clear" w:color="auto" w:fill="FFFFFF"/>
+        <w:spacing w:after="0" w:line="240" w:lineRule="auto"/>
+        <w:ind w:firstLine="360"/>
+        <w:rPr>
+          <w:del w:id="40" w:author="Tonni Lutze" w:date="2018-09-12T11:05:00Z"/>
+          <w:rFonts w:ascii="Segoe UI" w:eastAsia="Times New Roman" w:hAnsi="Segoe UI" w:cs="Segoe UI"/>
+          <w:color w:val="24292E"/>
+          <w:sz w:val="24"/>
+          <w:szCs w:val="24"/>
+          <w:lang w:eastAsia="da-DK"/>
+        </w:rPr>
+        <w:pPrChange w:id="41" w:author="Mette Christine Jacobsen" w:date="2018-09-12T11:23:00Z">
+          <w:pPr>
+            <w:shd w:val="clear" w:color="auto" w:fill="FFFFFF"/>
+            <w:spacing w:after="0" w:line="240" w:lineRule="auto"/>
+            <w:ind w:left="360"/>
+          </w:pPr>
+        </w:pPrChange>
+      </w:pPr>
     </w:p>
     <w:p>
       <w:pPr>
         <w:spacing w:after="0"/>
+        <w:ind w:firstLine="360"/>
+        <w:pPrChange w:id="42" w:author="Mette Christine Jacobsen" w:date="2018-09-12T11:23:00Z">
+          <w:pPr>
+            <w:spacing w:after="0"/>
+          </w:pPr>
+        </w:pPrChange>
       </w:pPr>
     </w:p>
     <w:sectPr>
@@ -2464,6 +2469,60 @@
     </w:sectPr>
   </w:body>
 </w:document>
+</file>
+
+<file path=word/comments.xml><?xml version="1.0" encoding="utf-8"?>
+<w:comments xmlns:wpc="http://schemas.microsoft.com/office/word/2010/wordprocessingCanvas" xmlns:cx="http://schemas.microsoft.com/office/drawing/2014/chartex" xmlns:cx1="http://schemas.microsoft.com/office/drawing/2015/9/8/chartex" xmlns:cx2="http://schemas.microsoft.com/office/drawing/2015/10/21/chartex" xmlns:cx3="http://schemas.microsoft.com/office/drawing/2016/5/9/chartex" xmlns:cx4="http://schemas.microsoft.com/office/drawing/2016/5/10/chartex" xmlns:cx5="http://schemas.microsoft.com/office/drawing/2016/5/11/chartex" xmlns:cx6="http://schemas.microsoft.com/office/drawing/2016/5/12/chartex" xmlns:cx7="http://schemas.microsoft.com/office/drawing/2016/5/13/chartex" xmlns:cx8="http://schemas.microsoft.com/office/drawing/2016/5/14/chartex" xmlns:mc="http://schemas.openxmlformats.org/markup-compatibility/2006" xmlns:aink="http://schemas.microsoft.com/office/drawing/2016/ink" xmlns:am3d="http://schemas.microsoft.com/office/drawing/2017/model3d" xmlns:o="urn:schemas-microsoft-com:office:office" xmlns:r="http://schemas.openxmlformats.org/officeDocument/2006/relationships" xmlns:m="http://schemas.openxmlformats.org/officeDocument/2006/math" xmlns:v="urn:schemas-microsoft-com:vml" xmlns:wp14="http://schemas.microsoft.com/office/word/2010/wordprocessingDrawing" xmlns:wp="http://schemas.openxmlformats.org/drawingml/2006/wordprocessingDrawing" xmlns:w10="urn:schemas-microsoft-com:office:word" xmlns:w="http://schemas.openxmlformats.org/wordprocessingml/2006/main" xmlns:w14="http://schemas.microsoft.com/office/word/2010/wordml" xmlns:w15="http://schemas.microsoft.com/office/word/2012/wordml" xmlns:w16cid="http://schemas.microsoft.com/office/word/2016/wordml/cid" xmlns:w16se="http://schemas.microsoft.com/office/word/2015/wordml/symex" xmlns:wpg="http://schemas.microsoft.com/office/word/2010/wordprocessingGroup" xmlns:wpi="http://schemas.microsoft.com/office/word/2010/wordprocessingInk" xmlns:wne="http://schemas.microsoft.com/office/word/2006/wordml" xmlns:wps="http://schemas.microsoft.com/office/word/2010/wordprocessingShape" mc:Ignorable="w14 w15 w16se w16cid wp14">
+  <w:comment w:id="26" w:author="Mette Christine Jacobsen" w:date="2018-09-12T11:24:00Z" w:initials="MCJ">
+    <w:p>
+      <w:pPr>
+        <w:pStyle w:val="Kommentartekst"/>
+      </w:pPr>
+      <w:r>
+        <w:rPr>
+          <w:rStyle w:val="Kommentarhenvisning"/>
+        </w:rPr>
+        <w:annotationRef/>
+      </w:r>
+      <w:r>
+        <w:t xml:space="preserve">Jeg tænkte at vi måske lage ud med et område omkring ens ”fort”? Men jo ellers skal det være et MUST! Det kommer an på vores gameplay </w:t>
+      </w:r>
+      <w:r>
+        <w:rPr>
+          <mc:AlternateContent>
+            <mc:Choice Requires="w16se"/>
+            <mc:Fallback>
+              <w:rFonts w:ascii="Segoe UI Emoji" w:eastAsia="Segoe UI Emoji" w:hAnsi="Segoe UI Emoji" w:cs="Segoe UI Emoji"/>
+            </mc:Fallback>
+          </mc:AlternateContent>
+        </w:rPr>
+        <mc:AlternateContent>
+          <mc:Choice Requires="w16se">
+            <w16se:symEx w16se:font="Segoe UI Emoji" w16se:char="1F60A"/>
+          </mc:Choice>
+          <mc:Fallback>
+            <w:t>😊</w:t>
+          </mc:Fallback>
+        </mc:AlternateContent>
+      </w:r>
+      <w:r>
+        <w:t xml:space="preserve"> </w:t>
+      </w:r>
+    </w:p>
+  </w:comment>
+</w:comments>
+</file>
+
+<file path=word/commentsExtended.xml><?xml version="1.0" encoding="utf-8"?>
+<w15:commentsEx xmlns:wpc="http://schemas.microsoft.com/office/word/2010/wordprocessingCanvas" xmlns:cx="http://schemas.microsoft.com/office/drawing/2014/chartex" xmlns:cx1="http://schemas.microsoft.com/office/drawing/2015/9/8/chartex" xmlns:cx2="http://schemas.microsoft.com/office/drawing/2015/10/21/chartex" xmlns:cx3="http://schemas.microsoft.com/office/drawing/2016/5/9/chartex" xmlns:cx4="http://schemas.microsoft.com/office/drawing/2016/5/10/chartex" xmlns:cx5="http://schemas.microsoft.com/office/drawing/2016/5/11/chartex" xmlns:cx6="http://schemas.microsoft.com/office/drawing/2016/5/12/chartex" xmlns:cx7="http://schemas.microsoft.com/office/drawing/2016/5/13/chartex" xmlns:cx8="http://schemas.microsoft.com/office/drawing/2016/5/14/chartex" xmlns:mc="http://schemas.openxmlformats.org/markup-compatibility/2006" xmlns:aink="http://schemas.microsoft.com/office/drawing/2016/ink" xmlns:am3d="http://schemas.microsoft.com/office/drawing/2017/model3d" xmlns:o="urn:schemas-microsoft-com:office:office" xmlns:r="http://schemas.openxmlformats.org/officeDocument/2006/relationships" xmlns:m="http://schemas.openxmlformats.org/officeDocument/2006/math" xmlns:v="urn:schemas-microsoft-com:vml" xmlns:wp14="http://schemas.microsoft.com/office/word/2010/wordprocessingDrawing" xmlns:wp="http://schemas.openxmlformats.org/drawingml/2006/wordprocessingDrawing" xmlns:w10="urn:schemas-microsoft-com:office:word" xmlns:w="http://schemas.openxmlformats.org/wordprocessingml/2006/main" xmlns:w14="http://schemas.microsoft.com/office/word/2010/wordml" xmlns:w15="http://schemas.microsoft.com/office/word/2012/wordml" xmlns:w16cid="http://schemas.microsoft.com/office/word/2016/wordml/cid" xmlns:w16se="http://schemas.microsoft.com/office/word/2015/wordml/symex" xmlns:wpg="http://schemas.microsoft.com/office/word/2010/wordprocessingGroup" xmlns:wpi="http://schemas.microsoft.com/office/word/2010/wordprocessingInk" xmlns:wne="http://schemas.microsoft.com/office/word/2006/wordml" xmlns:wps="http://schemas.microsoft.com/office/word/2010/wordprocessingShape" mc:Ignorable="w14 w15 w16se w16cid wp14">
+  <w15:commentEx w15:paraId="1AC31DA6" w15:done="0"/>
+</w15:commentsEx>
+</file>
+
+<file path=word/commentsIds.xml><?xml version="1.0" encoding="utf-8"?>
+<w16cid:commentsIds xmlns:wpc="http://schemas.microsoft.com/office/word/2010/wordprocessingCanvas" xmlns:cx="http://schemas.microsoft.com/office/drawing/2014/chartex" xmlns:cx1="http://schemas.microsoft.com/office/drawing/2015/9/8/chartex" xmlns:cx2="http://schemas.microsoft.com/office/drawing/2015/10/21/chartex" xmlns:cx3="http://schemas.microsoft.com/office/drawing/2016/5/9/chartex" xmlns:cx4="http://schemas.microsoft.com/office/drawing/2016/5/10/chartex" xmlns:cx5="http://schemas.microsoft.com/office/drawing/2016/5/11/chartex" xmlns:cx6="http://schemas.microsoft.com/office/drawing/2016/5/12/chartex" xmlns:cx7="http://schemas.microsoft.com/office/drawing/2016/5/13/chartex" xmlns:cx8="http://schemas.microsoft.com/office/drawing/2016/5/14/chartex" xmlns:mc="http://schemas.openxmlformats.org/markup-compatibility/2006" xmlns:aink="http://schemas.microsoft.com/office/drawing/2016/ink" xmlns:am3d="http://schemas.microsoft.com/office/drawing/2017/model3d" xmlns:o="urn:schemas-microsoft-com:office:office" xmlns:r="http://schemas.openxmlformats.org/officeDocument/2006/relationships" xmlns:m="http://schemas.openxmlformats.org/officeDocument/2006/math" xmlns:v="urn:schemas-microsoft-com:vml" xmlns:wp14="http://schemas.microsoft.com/office/word/2010/wordprocessingDrawing" xmlns:wp="http://schemas.openxmlformats.org/drawingml/2006/wordprocessingDrawing" xmlns:w10="urn:schemas-microsoft-com:office:word" xmlns:w="http://schemas.openxmlformats.org/wordprocessingml/2006/main" xmlns:w14="http://schemas.microsoft.com/office/word/2010/wordml" xmlns:w15="http://schemas.microsoft.com/office/word/2012/wordml" xmlns:w16cid="http://schemas.microsoft.com/office/word/2016/wordml/cid" xmlns:w16se="http://schemas.microsoft.com/office/word/2015/wordml/symex" xmlns:wpg="http://schemas.microsoft.com/office/word/2010/wordprocessingGroup" xmlns:wpi="http://schemas.microsoft.com/office/word/2010/wordprocessingInk" xmlns:wne="http://schemas.microsoft.com/office/word/2006/wordml" xmlns:wps="http://schemas.microsoft.com/office/word/2010/wordprocessingShape" mc:Ignorable="w14 w15 w16se w16cid wp14">
+  <w16cid:commentId w16cid:paraId="1AC31DA6" w16cid:durableId="1F4375D5"/>
+</w16cid:commentsIds>
 </file>
 
 <file path=word/numbering.xml><?xml version="1.0" encoding="utf-8"?>
@@ -2627,6 +2686,9 @@
 <w15:people xmlns:wpc="http://schemas.microsoft.com/office/word/2010/wordprocessingCanvas" xmlns:cx="http://schemas.microsoft.com/office/drawing/2014/chartex" xmlns:cx1="http://schemas.microsoft.com/office/drawing/2015/9/8/chartex" xmlns:cx2="http://schemas.microsoft.com/office/drawing/2015/10/21/chartex" xmlns:cx3="http://schemas.microsoft.com/office/drawing/2016/5/9/chartex" xmlns:cx4="http://schemas.microsoft.com/office/drawing/2016/5/10/chartex" xmlns:cx5="http://schemas.microsoft.com/office/drawing/2016/5/11/chartex" xmlns:cx6="http://schemas.microsoft.com/office/drawing/2016/5/12/chartex" xmlns:cx7="http://schemas.microsoft.com/office/drawing/2016/5/13/chartex" xmlns:cx8="http://schemas.microsoft.com/office/drawing/2016/5/14/chartex" xmlns:mc="http://schemas.openxmlformats.org/markup-compatibility/2006" xmlns:aink="http://schemas.microsoft.com/office/drawing/2016/ink" xmlns:am3d="http://schemas.microsoft.com/office/drawing/2017/model3d" xmlns:o="urn:schemas-microsoft-com:office:office" xmlns:r="http://schemas.openxmlformats.org/officeDocument/2006/relationships" xmlns:m="http://schemas.openxmlformats.org/officeDocument/2006/math" xmlns:v="urn:schemas-microsoft-com:vml" xmlns:wp14="http://schemas.microsoft.com/office/word/2010/wordprocessingDrawing" xmlns:wp="http://schemas.openxmlformats.org/drawingml/2006/wordprocessingDrawing" xmlns:w10="urn:schemas-microsoft-com:office:word" xmlns:w="http://schemas.openxmlformats.org/wordprocessingml/2006/main" xmlns:w14="http://schemas.microsoft.com/office/word/2010/wordml" xmlns:w15="http://schemas.microsoft.com/office/word/2012/wordml" xmlns:w16cid="http://schemas.microsoft.com/office/word/2016/wordml/cid" xmlns:w16se="http://schemas.microsoft.com/office/word/2015/wordml/symex" xmlns:wpg="http://schemas.microsoft.com/office/word/2010/wordprocessingGroup" xmlns:wpi="http://schemas.microsoft.com/office/word/2010/wordprocessingInk" xmlns:wne="http://schemas.microsoft.com/office/word/2006/wordml" xmlns:wps="http://schemas.microsoft.com/office/word/2010/wordprocessingShape" mc:Ignorable="w14 w15 w16se w16cid wp14">
   <w15:person w15:author="Tonni Lutze">
     <w15:presenceInfo w15:providerId="Windows Live" w15:userId="74ee74243c9756c0"/>
+  </w15:person>
+  <w15:person w15:author="Mette Christine Jacobsen">
+    <w15:presenceInfo w15:providerId="None" w15:userId="Mette Christine Jacobsen"/>
   </w15:person>
 </w15:people>
 </file>
@@ -3214,6 +3276,74 @@
       <w:szCs w:val="18"/>
     </w:rPr>
   </w:style>
+  <w:style w:type="character" w:styleId="Kommentarhenvisning">
+    <w:name w:val="annotation reference"/>
+    <w:basedOn w:val="Standardskrifttypeiafsnit"/>
+    <w:uiPriority w:val="99"/>
+    <w:semiHidden/>
+    <w:unhideWhenUsed/>
+    <w:rsid w:val="00B14E1F"/>
+    <w:rPr>
+      <w:sz w:val="16"/>
+      <w:szCs w:val="16"/>
+    </w:rPr>
+  </w:style>
+  <w:style w:type="paragraph" w:styleId="Kommentartekst">
+    <w:name w:val="annotation text"/>
+    <w:basedOn w:val="Normal"/>
+    <w:link w:val="KommentartekstTegn"/>
+    <w:uiPriority w:val="99"/>
+    <w:semiHidden/>
+    <w:unhideWhenUsed/>
+    <w:rsid w:val="00B14E1F"/>
+    <w:pPr>
+      <w:spacing w:line="240" w:lineRule="auto"/>
+    </w:pPr>
+    <w:rPr>
+      <w:sz w:val="20"/>
+      <w:szCs w:val="20"/>
+    </w:rPr>
+  </w:style>
+  <w:style w:type="character" w:customStyle="1" w:styleId="KommentartekstTegn">
+    <w:name w:val="Kommentartekst Tegn"/>
+    <w:basedOn w:val="Standardskrifttypeiafsnit"/>
+    <w:link w:val="Kommentartekst"/>
+    <w:uiPriority w:val="99"/>
+    <w:semiHidden/>
+    <w:rsid w:val="00B14E1F"/>
+    <w:rPr>
+      <w:sz w:val="20"/>
+      <w:szCs w:val="20"/>
+    </w:rPr>
+  </w:style>
+  <w:style w:type="paragraph" w:styleId="Kommentaremne">
+    <w:name w:val="annotation subject"/>
+    <w:basedOn w:val="Kommentartekst"/>
+    <w:next w:val="Kommentartekst"/>
+    <w:link w:val="KommentaremneTegn"/>
+    <w:uiPriority w:val="99"/>
+    <w:semiHidden/>
+    <w:unhideWhenUsed/>
+    <w:rsid w:val="00B14E1F"/>
+    <w:rPr>
+      <w:b/>
+      <w:bCs/>
+    </w:rPr>
+  </w:style>
+  <w:style w:type="character" w:customStyle="1" w:styleId="KommentaremneTegn">
+    <w:name w:val="Kommentaremne Tegn"/>
+    <w:basedOn w:val="KommentartekstTegn"/>
+    <w:link w:val="Kommentaremne"/>
+    <w:uiPriority w:val="99"/>
+    <w:semiHidden/>
+    <w:rsid w:val="00B14E1F"/>
+    <w:rPr>
+      <w:b/>
+      <w:bCs/>
+      <w:sz w:val="20"/>
+      <w:szCs w:val="20"/>
+    </w:rPr>
+  </w:style>
 </w:styles>
 </file>
 

</xml_diff>